<commit_message>
Contributed to Optics Lab3: periscopes
</commit_message>
<xml_diff>
--- a/PHY431/Labs/PeriscopeTelescopeMicroscope.docx
+++ b/PHY431/Labs/PeriscopeTelescopeMicroscope.docx
@@ -511,6 +511,39 @@
     <w:p>
       <w:pPr>
         <w:rPr>
+          <w:rFonts w:ascii="Times New Roman" w:hAnsi="Times New Roman" w:cs="Times New Roman"/>
+          <w:sz w:val="24"/>
+          <w:szCs w:val="24"/>
+        </w:rPr>
+      </w:pPr>
+      <w:r>
+        <w:rPr>
+          <w:rFonts w:ascii="Times New Roman" w:hAnsi="Times New Roman" w:cs="Times New Roman"/>
+          <w:sz w:val="24"/>
+          <w:szCs w:val="24"/>
+        </w:rPr>
+        <w:t xml:space="preserve">A Telescopic system can be created by arranging one lens, an aperture, and a second lens in-between an object and screen such that an image is focused at the screen. </w:t>
+      </w:r>
+      <w:r>
+        <w:rPr>
+          <w:rFonts w:ascii="Times New Roman" w:hAnsi="Times New Roman" w:cs="Times New Roman"/>
+          <w:sz w:val="24"/>
+          <w:szCs w:val="24"/>
+        </w:rPr>
+        <w:t xml:space="preserve">Generally, the first lens in a telescopic system, the objective serves as </w:t>
+      </w:r>
+      <w:r>
+        <w:rPr>
+          <w:rFonts w:ascii="Times New Roman" w:hAnsi="Times New Roman" w:cs="Times New Roman"/>
+          <w:sz w:val="24"/>
+          <w:szCs w:val="24"/>
+        </w:rPr>
+        <w:t>a collector of incoming rays. The eyepiece then serves to re-collimate the image to a diameter suitable for a pupil.</w:t>
+      </w:r>
+    </w:p>
+    <w:p>
+      <w:pPr>
+        <w:rPr>
           <w:rFonts w:ascii="Times New Roman" w:eastAsiaTheme="minorEastAsia" w:hAnsi="Times New Roman" w:cs="Times New Roman"/>
           <w:sz w:val="24"/>
           <w:szCs w:val="24"/>
@@ -522,15 +555,15 @@
           <w:sz w:val="24"/>
           <w:szCs w:val="24"/>
         </w:rPr>
-        <w:t xml:space="preserve">A Telescopic system can be created by arranging one lens, an aperture, and a second lens in-between an object and screen such that an image is focused at the screen. </w:t>
-      </w:r>
-      <w:r>
-        <w:rPr>
-          <w:rFonts w:ascii="Times New Roman" w:hAnsi="Times New Roman" w:cs="Times New Roman"/>
-          <w:sz w:val="24"/>
-          <w:szCs w:val="24"/>
-        </w:rPr>
-        <w:t xml:space="preserve">The </w:t>
+        <w:t>To make the system, Periscopic, the</w:t>
+      </w:r>
+      <w:r>
+        <w:rPr>
+          <w:rFonts w:ascii="Times New Roman" w:hAnsi="Times New Roman" w:cs="Times New Roman"/>
+          <w:sz w:val="24"/>
+          <w:szCs w:val="24"/>
+        </w:rPr>
+        <w:t xml:space="preserve"> </w:t>
       </w:r>
       <w:r>
         <w:rPr>
@@ -670,7 +703,23 @@
           <w:sz w:val="24"/>
           <w:szCs w:val="24"/>
         </w:rPr>
-        <w:t xml:space="preserve"> In the relevant equations included in this introduction, distances are simplified into </w:t>
+        <w:t xml:space="preserve"> </w:t>
+      </w:r>
+      <w:r>
+        <w:rPr>
+          <w:rFonts w:ascii="Times New Roman" w:eastAsiaTheme="minorEastAsia" w:hAnsi="Times New Roman" w:cs="Times New Roman"/>
+          <w:sz w:val="24"/>
+          <w:szCs w:val="24"/>
+        </w:rPr>
+        <w:t>This makes the simplified values relevant in following equations:</w:t>
+      </w:r>
+      <w:r>
+        <w:rPr>
+          <w:rFonts w:ascii="Times New Roman" w:eastAsiaTheme="minorEastAsia" w:hAnsi="Times New Roman" w:cs="Times New Roman"/>
+          <w:sz w:val="24"/>
+          <w:szCs w:val="24"/>
+        </w:rPr>
+        <w:t xml:space="preserve"> </w:t>
       </w:r>
       <m:oMath>
         <m:r>
@@ -884,6 +933,14 @@
         </w:rPr>
         <w:t xml:space="preserve"> </w:t>
       </w:r>
+      <w:r>
+        <w:rPr>
+          <w:rFonts w:ascii="Times New Roman" w:eastAsiaTheme="minorEastAsia" w:hAnsi="Times New Roman" w:cs="Times New Roman"/>
+          <w:sz w:val="24"/>
+          <w:szCs w:val="24"/>
+        </w:rPr>
+        <w:t>In our Periscopic system, the image becomes flipped in the intermediate image, then reverted back to the original orientation on the final screen. The goal of a periscope isn’t to magnify an image but allow it to travel some distance, as is done in submarine periscopes so views from above the surface can be seen from someone below.</w:t>
+      </w:r>
     </w:p>
     <w:p>
       <w:pPr>
@@ -895,13 +952,17 @@
       </w:pPr>
       <w:r>
         <w:rPr>
+          <w:rFonts w:ascii="Times New Roman" w:hAnsi="Times New Roman" w:cs="Times New Roman"/>
           <w:noProof/>
-        </w:rPr>
+          <w:sz w:val="24"/>
+          <w:szCs w:val="24"/>
+        </w:rPr>
+        <w:lastRenderedPageBreak/>
         <w:drawing>
           <wp:inline distT="0" distB="0" distL="0" distR="0">
-            <wp:extent cx="5113047" cy="3386938"/>
-            <wp:effectExtent l="0" t="0" r="0" b="4445"/>
-            <wp:docPr id="2" name="Picture 2" descr="C:\Users\crispd\AppData\Local\Microsoft\Windows\INetCacheContent.Word\20170219-214518.jpg"/>
+            <wp:extent cx="5943600" cy="3935730"/>
+            <wp:effectExtent l="0" t="0" r="0" b="7620"/>
+            <wp:docPr id="1" name="Picture 1"/>
             <wp:cNvGraphicFramePr>
               <a:graphicFrameLocks xmlns:a="http://schemas.openxmlformats.org/drawingml/2006/main" noChangeAspect="1"/>
             </wp:cNvGraphicFramePr>
@@ -909,36 +970,29 @@
               <a:graphicData uri="http://schemas.openxmlformats.org/drawingml/2006/picture">
                 <pic:pic xmlns:pic="http://schemas.openxmlformats.org/drawingml/2006/picture">
                   <pic:nvPicPr>
-                    <pic:cNvPr id="0" name="Picture 3" descr="C:\Users\crispd\AppData\Local\Microsoft\Windows\INetCacheContent.Word\20170219-214518.jpg"/>
-                    <pic:cNvPicPr>
-                      <a:picLocks noChangeAspect="1" noChangeArrowheads="1"/>
-                    </pic:cNvPicPr>
+                    <pic:cNvPr id="1" name="Telescopic.jpg"/>
+                    <pic:cNvPicPr/>
                   </pic:nvPicPr>
                   <pic:blipFill>
-                    <a:blip r:embed="rId6" cstate="print">
+                    <a:blip r:embed="rId6">
                       <a:extLst>
                         <a:ext uri="{28A0092B-C50C-407E-A947-70E740481C1C}">
                           <a14:useLocalDpi xmlns:a14="http://schemas.microsoft.com/office/drawing/2010/main" val="0"/>
                         </a:ext>
                       </a:extLst>
                     </a:blip>
-                    <a:srcRect/>
                     <a:stretch>
                       <a:fillRect/>
                     </a:stretch>
                   </pic:blipFill>
-                  <pic:spPr bwMode="auto">
+                  <pic:spPr>
                     <a:xfrm>
                       <a:off x="0" y="0"/>
-                      <a:ext cx="5145041" cy="3408131"/>
+                      <a:ext cx="5943600" cy="3935730"/>
                     </a:xfrm>
                     <a:prstGeom prst="rect">
                       <a:avLst/>
                     </a:prstGeom>
-                    <a:noFill/>
-                    <a:ln>
-                      <a:noFill/>
-                    </a:ln>
                   </pic:spPr>
                 </pic:pic>
               </a:graphicData>
@@ -994,7 +1048,23 @@
           <w:sz w:val="24"/>
           <w:szCs w:val="24"/>
         </w:rPr>
-        <w:t>icroscopic optical arrangement has the same order of optical elements as the Telescopic but</w:t>
+        <w:t xml:space="preserve">icroscopic optical arrangement has the same order of optical elements as the </w:t>
+      </w:r>
+      <w:r>
+        <w:rPr>
+          <w:rFonts w:ascii="Times New Roman" w:hAnsi="Times New Roman" w:cs="Times New Roman"/>
+          <w:sz w:val="24"/>
+          <w:szCs w:val="24"/>
+        </w:rPr>
+        <w:t>Periscopic</w:t>
+      </w:r>
+      <w:r>
+        <w:rPr>
+          <w:rFonts w:ascii="Times New Roman" w:hAnsi="Times New Roman" w:cs="Times New Roman"/>
+          <w:sz w:val="24"/>
+          <w:szCs w:val="24"/>
+        </w:rPr>
+        <w:t xml:space="preserve"> but</w:t>
       </w:r>
       <w:r>
         <w:rPr>
@@ -1100,7 +1170,7 @@
           <w:sz w:val="24"/>
           <w:szCs w:val="24"/>
         </w:rPr>
-        <w:t>.</w:t>
+        <w:t>, and that a human eye—being a lens itself—requires a different focus.</w:t>
       </w:r>
     </w:p>
     <w:p>
@@ -1501,6 +1571,7 @@
         <w:rPr>
           <w:noProof/>
         </w:rPr>
+        <w:lastRenderedPageBreak/>
         <w:drawing>
           <wp:anchor distT="0" distB="0" distL="114300" distR="114300" simplePos="0" relativeHeight="251658240" behindDoc="0" locked="0" layoutInCell="1" allowOverlap="1">
             <wp:simplePos x="0" y="0"/>
@@ -4815,7 +4886,23 @@
           <w:sz w:val="24"/>
           <w:szCs w:val="24"/>
         </w:rPr>
-        <w:t xml:space="preserve">The Telescopic System was arranged with the 15.36cm focal length lens first, and lens </w:t>
+        <w:t xml:space="preserve">The </w:t>
+      </w:r>
+      <w:r>
+        <w:rPr>
+          <w:rFonts w:ascii="Times New Roman" w:hAnsi="Times New Roman" w:cs="Times New Roman"/>
+          <w:sz w:val="24"/>
+          <w:szCs w:val="24"/>
+        </w:rPr>
+        <w:t>Periscopic</w:t>
+      </w:r>
+      <w:r>
+        <w:rPr>
+          <w:rFonts w:ascii="Times New Roman" w:hAnsi="Times New Roman" w:cs="Times New Roman"/>
+          <w:sz w:val="24"/>
+          <w:szCs w:val="24"/>
+        </w:rPr>
+        <w:t xml:space="preserve"> System was arranged with the 15.36cm focal length lens first, and lens </w:t>
       </w:r>
       <w:r>
         <w:rPr>
@@ -5041,19 +5128,7 @@
               <w:rPr>
                 <w:rFonts w:ascii="Cambria Math" w:eastAsiaTheme="minorEastAsia" w:hAnsi="Cambria Math"/>
               </w:rPr>
-              <m:t>30.6</m:t>
-            </m:r>
-            <m:r>
-              <w:rPr>
-                <w:rFonts w:ascii="Cambria Math" w:eastAsiaTheme="minorEastAsia" w:hAnsi="Cambria Math"/>
-              </w:rPr>
-              <m:t>-</m:t>
-            </m:r>
-            <m:r>
-              <w:rPr>
-                <w:rFonts w:ascii="Cambria Math" w:eastAsiaTheme="minorEastAsia" w:hAnsi="Cambria Math"/>
-              </w:rPr>
-              <m:t>15.36</m:t>
+              <m:t>30.6-15.36</m:t>
             </m:r>
           </m:den>
         </m:f>
@@ -5071,19 +5146,7 @@
               <w:rPr>
                 <w:rFonts w:ascii="Cambria Math" w:eastAsiaTheme="minorEastAsia" w:hAnsi="Cambria Math"/>
               </w:rPr>
-              <m:t>39.5</m:t>
-            </m:r>
-            <m:r>
-              <w:rPr>
-                <w:rFonts w:ascii="Cambria Math" w:eastAsiaTheme="minorEastAsia" w:hAnsi="Cambria Math"/>
-              </w:rPr>
-              <m:t>-</m:t>
-            </m:r>
-            <m:r>
-              <w:rPr>
-                <w:rFonts w:ascii="Cambria Math" w:eastAsiaTheme="minorEastAsia" w:hAnsi="Cambria Math"/>
-              </w:rPr>
-              <m:t>20.46</m:t>
+              <m:t>39.5-20.46</m:t>
             </m:r>
           </m:num>
           <m:den>
@@ -5106,8 +5169,29 @@
         <w:rPr>
           <w:rFonts w:ascii="Times New Roman" w:eastAsiaTheme="minorEastAsia" w:hAnsi="Times New Roman" w:cs="Times New Roman"/>
         </w:rPr>
-        <w:t>. Which exactly matches the observed ratio in heights of our object to our image: both being 5.5mm, or a magnification of 1.</w:t>
-      </w:r>
+        <w:t xml:space="preserve">. Which exactly matches the observed ratio in heights of our object to </w:t>
+      </w:r>
+      <w:r>
+        <w:rPr>
+          <w:rFonts w:ascii="Times New Roman" w:eastAsiaTheme="minorEastAsia" w:hAnsi="Times New Roman" w:cs="Times New Roman"/>
+        </w:rPr>
+        <w:t xml:space="preserve">our image: both being 5.5mm—in other words, </w:t>
+      </w:r>
+      <w:r>
+        <w:rPr>
+          <w:rFonts w:ascii="Times New Roman" w:eastAsiaTheme="minorEastAsia" w:hAnsi="Times New Roman" w:cs="Times New Roman"/>
+        </w:rPr>
+        <w:t>a magnification of 1.</w:t>
+      </w:r>
+    </w:p>
+    <w:p>
+      <w:pPr>
+        <w:rPr>
+          <w:rFonts w:ascii="Times New Roman" w:eastAsiaTheme="minorEastAsia" w:hAnsi="Times New Roman" w:cs="Times New Roman"/>
+        </w:rPr>
+      </w:pPr>
+      <w:bookmarkStart w:id="0" w:name="_GoBack"/>
+      <w:bookmarkEnd w:id="0"/>
     </w:p>
     <w:p>
       <w:pPr>
@@ -5132,8 +5216,6 @@
         </w:rPr>
         <w:t xml:space="preserve"> </w:t>
       </w:r>
-      <w:bookmarkStart w:id="0" w:name="_GoBack"/>
-      <w:bookmarkEnd w:id="0"/>
     </w:p>
     <w:p>
       <w:pPr>
@@ -6081,7 +6163,7 @@
 </file>
 
 <file path=customXml/itemProps1.xml><?xml version="1.0" encoding="utf-8"?>
-<ds:datastoreItem xmlns:ds="http://schemas.openxmlformats.org/officeDocument/2006/customXml" ds:itemID="{FB58301C-31E1-4D39-85AA-825C2B414BFB}">
+<ds:datastoreItem xmlns:ds="http://schemas.openxmlformats.org/officeDocument/2006/customXml" ds:itemID="{FDAD4BEC-77C5-4B03-B392-14DDB539366F}">
   <ds:schemaRefs>
     <ds:schemaRef ds:uri="http://schemas.openxmlformats.org/officeDocument/2006/bibliography"/>
   </ds:schemaRefs>

</xml_diff>

<commit_message>
Further work on Lab3: Periscopes
</commit_message>
<xml_diff>
--- a/PHY431/Labs/PeriscopeTelescopeMicroscope.docx
+++ b/PHY431/Labs/PeriscopeTelescopeMicroscope.docx
@@ -530,7 +530,31 @@
           <w:sz w:val="24"/>
           <w:szCs w:val="24"/>
         </w:rPr>
-        <w:t xml:space="preserve">Generally, the first lens in a telescopic system, the objective serves as </w:t>
+        <w:t>Generally,</w:t>
+      </w:r>
+      <w:r>
+        <w:rPr>
+          <w:rFonts w:ascii="Times New Roman" w:hAnsi="Times New Roman" w:cs="Times New Roman"/>
+          <w:sz w:val="24"/>
+          <w:szCs w:val="24"/>
+        </w:rPr>
+        <w:t xml:space="preserve"> the first lens in a telescopic system, the objective</w:t>
+      </w:r>
+      <w:r>
+        <w:rPr>
+          <w:rFonts w:ascii="Times New Roman" w:hAnsi="Times New Roman" w:cs="Times New Roman"/>
+          <w:sz w:val="24"/>
+          <w:szCs w:val="24"/>
+        </w:rPr>
+        <w:t>,</w:t>
+      </w:r>
+      <w:r>
+        <w:rPr>
+          <w:rFonts w:ascii="Times New Roman" w:hAnsi="Times New Roman" w:cs="Times New Roman"/>
+          <w:sz w:val="24"/>
+          <w:szCs w:val="24"/>
+        </w:rPr>
+        <w:t xml:space="preserve"> serves as </w:t>
       </w:r>
       <w:r>
         <w:rPr>
@@ -555,7 +579,23 @@
           <w:sz w:val="24"/>
           <w:szCs w:val="24"/>
         </w:rPr>
-        <w:t>To make the system, Periscopic, the</w:t>
+        <w:t>To make the system</w:t>
+      </w:r>
+      <w:r>
+        <w:rPr>
+          <w:rFonts w:ascii="Times New Roman" w:hAnsi="Times New Roman" w:cs="Times New Roman"/>
+          <w:sz w:val="24"/>
+          <w:szCs w:val="24"/>
+        </w:rPr>
+        <w:t xml:space="preserve"> Periscopic </w:t>
+      </w:r>
+      <w:r>
+        <w:rPr>
+          <w:rFonts w:ascii="Times New Roman" w:hAnsi="Times New Roman" w:cs="Times New Roman"/>
+          <w:sz w:val="24"/>
+          <w:szCs w:val="24"/>
+        </w:rPr>
+        <w:t>the</w:t>
       </w:r>
       <w:r>
         <w:rPr>
@@ -939,7 +979,15 @@
           <w:sz w:val="24"/>
           <w:szCs w:val="24"/>
         </w:rPr>
-        <w:t>In our Periscopic system, the image becomes flipped in the intermediate image, then reverted back to the original orientation on the final screen. The goal of a periscope isn’t to magnify an image but allow it to travel some distance, as is done in submarine periscopes so views from above the surface can be seen from someone below.</w:t>
+        <w:t>In our Periscopic system, the image becomes flipped in the intermediate image, then reverted back to the original orientation on the final screen. The goal of a periscope isn’t to magnify an image but allow it to travel some distance, as is done in submarine periscopes so views from abo</w:t>
+      </w:r>
+      <w:r>
+        <w:rPr>
+          <w:rFonts w:ascii="Times New Roman" w:eastAsiaTheme="minorEastAsia" w:hAnsi="Times New Roman" w:cs="Times New Roman"/>
+          <w:sz w:val="24"/>
+          <w:szCs w:val="24"/>
+        </w:rPr>
+        <w:t>ve the surface can be seen by someone below.</w:t>
       </w:r>
     </w:p>
     <w:p>
@@ -960,8 +1008,8 @@
         <w:lastRenderedPageBreak/>
         <w:drawing>
           <wp:inline distT="0" distB="0" distL="0" distR="0">
-            <wp:extent cx="5943600" cy="3935730"/>
-            <wp:effectExtent l="0" t="0" r="0" b="7620"/>
+            <wp:extent cx="5336582" cy="3533775"/>
+            <wp:effectExtent l="0" t="0" r="0" b="0"/>
             <wp:docPr id="1" name="Picture 1"/>
             <wp:cNvGraphicFramePr>
               <a:graphicFrameLocks xmlns:a="http://schemas.openxmlformats.org/drawingml/2006/main" noChangeAspect="1"/>
@@ -988,7 +1036,7 @@
                   <pic:spPr>
                     <a:xfrm>
                       <a:off x="0" y="0"/>
-                      <a:ext cx="5943600" cy="3935730"/>
+                      <a:ext cx="5341111" cy="3536774"/>
                     </a:xfrm>
                     <a:prstGeom prst="rect">
                       <a:avLst/>
@@ -1170,7 +1218,23 @@
           <w:sz w:val="24"/>
           <w:szCs w:val="24"/>
         </w:rPr>
-        <w:t>, and that a human eye—being a lens itself—requires a different focus.</w:t>
+        <w:t>, and that a human eye—</w:t>
+      </w:r>
+      <w:r>
+        <w:rPr>
+          <w:rFonts w:ascii="Times New Roman" w:hAnsi="Times New Roman" w:cs="Times New Roman"/>
+          <w:sz w:val="24"/>
+          <w:szCs w:val="24"/>
+        </w:rPr>
+        <w:t>itself containing</w:t>
+      </w:r>
+      <w:r>
+        <w:rPr>
+          <w:rFonts w:ascii="Times New Roman" w:hAnsi="Times New Roman" w:cs="Times New Roman"/>
+          <w:sz w:val="24"/>
+          <w:szCs w:val="24"/>
+        </w:rPr>
+        <w:t xml:space="preserve"> a lens—requires a different focus.</w:t>
       </w:r>
     </w:p>
     <w:p>
@@ -5084,7 +5148,15 @@
           <w:sz w:val="24"/>
           <w:szCs w:val="24"/>
         </w:rPr>
-        <w:t xml:space="preserve"> was required to get a sharp image at C. Entering these values into equation (3) returns a Magnification of</w:t>
+        <w:t xml:space="preserve"> was required to get a sharp image at C. Entering these values into equatio</w:t>
+      </w:r>
+      <w:r>
+        <w:rPr>
+          <w:rFonts w:ascii="Times New Roman" w:eastAsiaTheme="minorEastAsia" w:hAnsi="Times New Roman" w:cs="Times New Roman"/>
+          <w:sz w:val="24"/>
+          <w:szCs w:val="24"/>
+        </w:rPr>
+        <w:t>n (3) returns a Magnification</w:t>
       </w:r>
     </w:p>
     <w:p>
@@ -5181,75 +5253,719 @@
         <w:rPr>
           <w:rFonts w:ascii="Times New Roman" w:eastAsiaTheme="minorEastAsia" w:hAnsi="Times New Roman" w:cs="Times New Roman"/>
         </w:rPr>
-        <w:t>a magnification of 1.</w:t>
+        <w:t>a</w:t>
+      </w:r>
+      <w:r>
+        <w:rPr>
+          <w:rFonts w:ascii="Times New Roman" w:eastAsiaTheme="minorEastAsia" w:hAnsi="Times New Roman" w:cs="Times New Roman"/>
+        </w:rPr>
+        <w:t>n agreeable</w:t>
+      </w:r>
+      <w:r>
+        <w:rPr>
+          <w:rFonts w:ascii="Times New Roman" w:eastAsiaTheme="minorEastAsia" w:hAnsi="Times New Roman" w:cs="Times New Roman"/>
+        </w:rPr>
+        <w:t xml:space="preserve"> magnification of 1.</w:t>
       </w:r>
     </w:p>
     <w:p>
       <w:pPr>
         <w:rPr>
           <w:rFonts w:ascii="Times New Roman" w:eastAsiaTheme="minorEastAsia" w:hAnsi="Times New Roman" w:cs="Times New Roman"/>
+          <w:sz w:val="24"/>
+          <w:szCs w:val="24"/>
         </w:rPr>
       </w:pPr>
-      <w:bookmarkStart w:id="0" w:name="_GoBack"/>
-      <w:bookmarkEnd w:id="0"/>
+      <w:r>
+        <w:rPr>
+          <w:rFonts w:ascii="Times New Roman" w:eastAsiaTheme="minorEastAsia" w:hAnsi="Times New Roman" w:cs="Times New Roman"/>
+        </w:rPr>
+        <w:t xml:space="preserve">Closing the aperture </w:t>
+      </w:r>
+      <m:oMath>
+        <m:sSub>
+          <m:sSubPr>
+            <m:ctrlPr>
+              <w:rPr>
+                <w:rFonts w:ascii="Cambria Math" w:hAnsi="Cambria Math" w:cs="Times New Roman"/>
+                <w:i/>
+                <w:sz w:val="24"/>
+                <w:szCs w:val="24"/>
+              </w:rPr>
+            </m:ctrlPr>
+          </m:sSubPr>
+          <m:e>
+            <m:r>
+              <w:rPr>
+                <w:rFonts w:ascii="Cambria Math" w:hAnsi="Cambria Math" w:cs="Times New Roman"/>
+                <w:sz w:val="24"/>
+                <w:szCs w:val="24"/>
+              </w:rPr>
+              <m:t>2</m:t>
+            </m:r>
+            <m:r>
+              <w:rPr>
+                <w:rFonts w:ascii="Cambria Math" w:hAnsi="Cambria Math" w:cs="Times New Roman"/>
+                <w:sz w:val="24"/>
+                <w:szCs w:val="24"/>
+              </w:rPr>
+              <m:t>f</m:t>
+            </m:r>
+          </m:e>
+          <m:sub>
+            <m:r>
+              <w:rPr>
+                <w:rFonts w:ascii="Cambria Math" w:hAnsi="Cambria Math" w:cs="Times New Roman"/>
+                <w:sz w:val="24"/>
+                <w:szCs w:val="24"/>
+              </w:rPr>
+              <m:t>2</m:t>
+            </m:r>
+          </m:sub>
+        </m:sSub>
+      </m:oMath>
+      <w:r>
+        <w:rPr>
+          <w:rFonts w:ascii="Times New Roman" w:eastAsiaTheme="minorEastAsia" w:hAnsi="Times New Roman" w:cs="Times New Roman"/>
+          <w:sz w:val="24"/>
+          <w:szCs w:val="24"/>
+        </w:rPr>
+        <w:t xml:space="preserve"> upstream from Lens #2 did decrease some </w:t>
+      </w:r>
+      <w:proofErr w:type="spellStart"/>
+      <w:r>
+        <w:rPr>
+          <w:rFonts w:ascii="Times New Roman" w:eastAsiaTheme="minorEastAsia" w:hAnsi="Times New Roman" w:cs="Times New Roman"/>
+          <w:sz w:val="24"/>
+          <w:szCs w:val="24"/>
+        </w:rPr>
+        <w:t>bluring</w:t>
+      </w:r>
+      <w:proofErr w:type="spellEnd"/>
+      <w:r>
+        <w:rPr>
+          <w:rFonts w:ascii="Times New Roman" w:eastAsiaTheme="minorEastAsia" w:hAnsi="Times New Roman" w:cs="Times New Roman"/>
+          <w:sz w:val="24"/>
+          <w:szCs w:val="24"/>
+        </w:rPr>
+        <w:t>, but it seemed to mostly dim the image rather than sharpen it. Not until moving the aperture upstream farther still did we see any sharpening of the image. It was determined this ‘first order blurring effect’ is most likely due to the way transmitted light is effected by traveling through the edges of the first lens, and that this light can be limited by the aperture as it continues to travel along the optical axis with largest transverse distance relative to the other rays.</w:t>
+      </w:r>
     </w:p>
     <w:p>
       <w:pPr>
         <w:rPr>
           <w:rFonts w:ascii="Times New Roman" w:eastAsiaTheme="minorEastAsia" w:hAnsi="Times New Roman" w:cs="Times New Roman"/>
+        </w:rPr>
+      </w:pPr>
+      <w:r>
+        <w:rPr>
+          <w:rFonts w:ascii="Times New Roman" w:eastAsiaTheme="minorEastAsia" w:hAnsi="Times New Roman" w:cs="Times New Roman"/>
+          <w:sz w:val="24"/>
+          <w:szCs w:val="24"/>
+        </w:rPr>
+        <w:t xml:space="preserve">Our periscopic system was then made more telescopic by shifting Lens #2 upstream towards a distance </w:t>
+      </w:r>
+      <m:oMath>
+        <m:sSub>
+          <m:sSubPr>
+            <m:ctrlPr>
+              <w:rPr>
+                <w:rFonts w:ascii="Cambria Math" w:hAnsi="Cambria Math" w:cs="Times New Roman"/>
+                <w:i/>
+                <w:sz w:val="24"/>
+                <w:szCs w:val="24"/>
+              </w:rPr>
+            </m:ctrlPr>
+          </m:sSubPr>
+          <m:e>
+            <m:r>
+              <w:rPr>
+                <w:rFonts w:ascii="Cambria Math" w:hAnsi="Cambria Math" w:cs="Times New Roman"/>
+                <w:sz w:val="24"/>
+                <w:szCs w:val="24"/>
+              </w:rPr>
+              <m:t>f</m:t>
+            </m:r>
+          </m:e>
+          <m:sub>
+            <m:r>
+              <w:rPr>
+                <w:rFonts w:ascii="Cambria Math" w:hAnsi="Cambria Math" w:cs="Times New Roman"/>
+                <w:sz w:val="24"/>
+                <w:szCs w:val="24"/>
+              </w:rPr>
+              <m:t>2</m:t>
+            </m:r>
+          </m:sub>
+        </m:sSub>
+      </m:oMath>
+      <w:r>
+        <w:rPr>
+          <w:rFonts w:ascii="Times New Roman" w:eastAsiaTheme="minorEastAsia" w:hAnsi="Times New Roman" w:cs="Times New Roman"/>
+          <w:sz w:val="24"/>
+          <w:szCs w:val="24"/>
+        </w:rPr>
+        <w:t xml:space="preserve"> from the intermediate image. Once at that distance, the exiting light would be fully collimated. If the distance is made shorter still, the light would begin to diverge. </w:t>
+      </w:r>
+    </w:p>
+    <w:p>
+      <w:pPr>
+        <w:rPr>
+          <w:rFonts w:ascii="Times New Roman" w:eastAsiaTheme="minorEastAsia" w:hAnsi="Times New Roman" w:cs="Times New Roman"/>
+        </w:rPr>
+      </w:pPr>
+      <w:r>
+        <w:rPr>
+          <w:rFonts w:ascii="Times New Roman" w:eastAsiaTheme="minorEastAsia" w:hAnsi="Times New Roman" w:cs="Times New Roman"/>
+        </w:rPr>
+        <w:t>By decreasing the distance of Lens#2 from the intermediate image, from 39.5cm to 22cm (</w:t>
+      </w:r>
+      <m:oMath>
+        <m:r>
+          <w:rPr>
+            <w:rFonts w:ascii="Cambria Math" w:eastAsiaTheme="minorEastAsia" w:hAnsi="Cambria Math" w:cs="Times New Roman"/>
+          </w:rPr>
+          <m:t>±2cm</m:t>
+        </m:r>
+      </m:oMath>
+      <w:r>
+        <w:rPr>
+          <w:rFonts w:ascii="Times New Roman" w:eastAsiaTheme="minorEastAsia" w:hAnsi="Times New Roman" w:cs="Times New Roman"/>
+        </w:rPr>
+        <w:t xml:space="preserve">). The Magnification became approximately 25 times larger, it appeared to be 13.75mm tall rather than 5.5mm. </w:t>
+      </w:r>
+    </w:p>
+    <w:p>
+      <w:pPr>
+        <w:rPr>
+          <w:rFonts w:ascii="Times New Roman" w:hAnsi="Times New Roman" w:cs="Times New Roman"/>
+          <w:sz w:val="24"/>
+          <w:szCs w:val="24"/>
+        </w:rPr>
+      </w:pPr>
+      <w:r>
+        <w:rPr>
+          <w:rFonts w:ascii="Times New Roman" w:eastAsiaTheme="minorEastAsia" w:hAnsi="Times New Roman" w:cs="Times New Roman"/>
+          <w:sz w:val="24"/>
+          <w:szCs w:val="24"/>
+        </w:rPr>
+        <w:t xml:space="preserve"> </w:t>
+      </w:r>
+    </w:p>
+    <w:p>
+      <w:pPr>
+        <w:rPr>
+          <w:rFonts w:ascii="Times New Roman" w:hAnsi="Times New Roman" w:cs="Times New Roman"/>
+          <w:sz w:val="24"/>
+          <w:szCs w:val="24"/>
         </w:rPr>
       </w:pPr>
     </w:p>
     <w:p>
       <w:pPr>
         <w:rPr>
-          <w:rFonts w:ascii="Times New Roman" w:hAnsi="Times New Roman" w:cs="Times New Roman"/>
+          <w:rFonts w:ascii="Times New Roman" w:eastAsiaTheme="minorEastAsia" w:hAnsi="Times New Roman" w:cs="Times New Roman"/>
           <w:sz w:val="24"/>
           <w:szCs w:val="24"/>
         </w:rPr>
       </w:pPr>
       <w:r>
         <w:rPr>
+          <w:rFonts w:ascii="Times New Roman" w:hAnsi="Times New Roman" w:cs="Times New Roman"/>
+          <w:sz w:val="24"/>
+          <w:szCs w:val="24"/>
+        </w:rPr>
+        <w:t>Q1)</w:t>
+      </w:r>
+      <w:r>
+        <w:rPr>
+          <w:rFonts w:ascii="Times New Roman" w:hAnsi="Times New Roman" w:cs="Times New Roman"/>
+          <w:sz w:val="24"/>
+          <w:szCs w:val="24"/>
+        </w:rPr>
+        <w:tab/>
+      </w:r>
+      <w:r>
+        <w:rPr>
+          <w:rFonts w:ascii="Times New Roman" w:hAnsi="Times New Roman" w:cs="Times New Roman"/>
+          <w:sz w:val="24"/>
+          <w:szCs w:val="24"/>
+        </w:rPr>
+        <w:t xml:space="preserve">The Closing of the aperture, or field stop, at a distance </w:t>
+      </w:r>
+      <m:oMath>
+        <m:r>
+          <w:rPr>
+            <w:rFonts w:ascii="Cambria Math" w:hAnsi="Cambria Math" w:cs="Times New Roman"/>
+            <w:sz w:val="24"/>
+            <w:szCs w:val="24"/>
+          </w:rPr>
+          <m:t>2</m:t>
+        </m:r>
+        <m:sSub>
+          <m:sSubPr>
+            <m:ctrlPr>
+              <w:rPr>
+                <w:rFonts w:ascii="Cambria Math" w:hAnsi="Cambria Math" w:cs="Times New Roman"/>
+                <w:i/>
+                <w:sz w:val="24"/>
+                <w:szCs w:val="24"/>
+              </w:rPr>
+            </m:ctrlPr>
+          </m:sSubPr>
+          <m:e>
+            <m:r>
+              <w:rPr>
+                <w:rFonts w:ascii="Cambria Math" w:hAnsi="Cambria Math" w:cs="Times New Roman"/>
+                <w:sz w:val="24"/>
+                <w:szCs w:val="24"/>
+              </w:rPr>
+              <m:t>f</m:t>
+            </m:r>
+          </m:e>
+          <m:sub>
+            <m:r>
+              <w:rPr>
+                <w:rFonts w:ascii="Cambria Math" w:hAnsi="Cambria Math" w:cs="Times New Roman"/>
+                <w:sz w:val="24"/>
+                <w:szCs w:val="24"/>
+              </w:rPr>
+              <m:t>1</m:t>
+            </m:r>
+          </m:sub>
+        </m:sSub>
+        <m:r>
+          <w:rPr>
+            <w:rFonts w:ascii="Cambria Math" w:hAnsi="Cambria Math" w:cs="Times New Roman"/>
+            <w:sz w:val="24"/>
+            <w:szCs w:val="24"/>
+          </w:rPr>
+          <m:t>=30.6cm</m:t>
+        </m:r>
+      </m:oMath>
+      <w:r>
+        <w:rPr>
           <w:rFonts w:ascii="Times New Roman" w:eastAsiaTheme="minorEastAsia" w:hAnsi="Times New Roman" w:cs="Times New Roman"/>
           <w:sz w:val="24"/>
           <w:szCs w:val="24"/>
         </w:rPr>
-        <w:t xml:space="preserve"> </w:t>
+        <w:t xml:space="preserve"> past lens #1 </w:t>
+      </w:r>
+      <w:r>
+        <w:rPr>
+          <w:rFonts w:ascii="Times New Roman" w:eastAsiaTheme="minorEastAsia" w:hAnsi="Times New Roman" w:cs="Times New Roman"/>
+          <w:sz w:val="24"/>
+          <w:szCs w:val="24"/>
+        </w:rPr>
+        <w:t xml:space="preserve">does decrease some blurring of the image. This is likely due to it excluding light which is getting around the lens in the first place. However, it was noted experimentally that by shifting this </w:t>
+      </w:r>
+      <w:proofErr w:type="spellStart"/>
+      <w:r>
+        <w:rPr>
+          <w:rFonts w:ascii="Times New Roman" w:eastAsiaTheme="minorEastAsia" w:hAnsi="Times New Roman" w:cs="Times New Roman"/>
+          <w:sz w:val="24"/>
+          <w:szCs w:val="24"/>
+        </w:rPr>
+        <w:t>aperature</w:t>
+      </w:r>
+      <w:proofErr w:type="spellEnd"/>
+      <w:r>
+        <w:rPr>
+          <w:rFonts w:ascii="Times New Roman" w:eastAsiaTheme="minorEastAsia" w:hAnsi="Times New Roman" w:cs="Times New Roman"/>
+          <w:sz w:val="24"/>
+          <w:szCs w:val="24"/>
+        </w:rPr>
+        <w:t xml:space="preserve"> further upstream, the image did get clearer. This was assumed to mean that rays coming in at greater </w:t>
+      </w:r>
+      <m:oMath>
+        <m:r>
+          <w:rPr>
+            <w:rFonts w:ascii="Cambria Math" w:eastAsiaTheme="minorEastAsia" w:hAnsi="Cambria Math" w:cs="Times New Roman"/>
+            <w:sz w:val="24"/>
+            <w:szCs w:val="24"/>
+          </w:rPr>
+          <m:t>∆X</m:t>
+        </m:r>
+      </m:oMath>
+      <w:r>
+        <w:rPr>
+          <w:rFonts w:ascii="Times New Roman" w:eastAsiaTheme="minorEastAsia" w:hAnsi="Times New Roman" w:cs="Times New Roman"/>
+          <w:sz w:val="24"/>
+          <w:szCs w:val="24"/>
+        </w:rPr>
+        <w:t>, or transverse position, are blurring the image.</w:t>
       </w:r>
     </w:p>
     <w:p>
       <w:pPr>
         <w:rPr>
-          <w:rFonts w:ascii="Times New Roman" w:hAnsi="Times New Roman" w:cs="Times New Roman"/>
+          <w:rFonts w:ascii="Times New Roman" w:eastAsiaTheme="minorEastAsia" w:hAnsi="Times New Roman" w:cs="Times New Roman"/>
           <w:sz w:val="24"/>
           <w:szCs w:val="24"/>
         </w:rPr>
       </w:pPr>
+      <w:r>
+        <w:rPr>
+          <w:rFonts w:ascii="Times New Roman" w:eastAsiaTheme="minorEastAsia" w:hAnsi="Times New Roman" w:cs="Times New Roman"/>
+          <w:sz w:val="24"/>
+          <w:szCs w:val="24"/>
+        </w:rPr>
+        <w:t>Q2)</w:t>
+      </w:r>
+      <w:r>
+        <w:rPr>
+          <w:rFonts w:ascii="Times New Roman" w:eastAsiaTheme="minorEastAsia" w:hAnsi="Times New Roman" w:cs="Times New Roman"/>
+          <w:sz w:val="24"/>
+          <w:szCs w:val="24"/>
+        </w:rPr>
+        <w:tab/>
+        <w:t>It was clear that moving the aperture closer to the objective lens that the image became sharper, implying that lens is the culprit for a lousy image.</w:t>
+      </w:r>
     </w:p>
     <w:p>
       <w:pPr>
         <w:rPr>
-          <w:rFonts w:ascii="Times New Roman" w:hAnsi="Times New Roman" w:cs="Times New Roman"/>
+          <w:rFonts w:ascii="Times New Roman" w:eastAsiaTheme="minorEastAsia" w:hAnsi="Times New Roman" w:cs="Times New Roman"/>
           <w:sz w:val="24"/>
           <w:szCs w:val="24"/>
         </w:rPr>
       </w:pPr>
       <w:r>
         <w:rPr>
-          <w:rFonts w:ascii="Times New Roman" w:hAnsi="Times New Roman" w:cs="Times New Roman"/>
-          <w:sz w:val="24"/>
-          <w:szCs w:val="24"/>
-        </w:rPr>
-        <w:t>Q1)</w:t>
-      </w:r>
-      <w:r>
-        <w:rPr>
-          <w:rFonts w:ascii="Times New Roman" w:hAnsi="Times New Roman" w:cs="Times New Roman"/>
+          <w:rFonts w:ascii="Times New Roman" w:eastAsiaTheme="minorEastAsia" w:hAnsi="Times New Roman" w:cs="Times New Roman"/>
+          <w:sz w:val="24"/>
+          <w:szCs w:val="24"/>
+        </w:rPr>
+        <w:t>Q3)</w:t>
+      </w:r>
+      <w:r>
+        <w:rPr>
+          <w:rFonts w:ascii="Times New Roman" w:eastAsiaTheme="minorEastAsia" w:hAnsi="Times New Roman" w:cs="Times New Roman"/>
           <w:sz w:val="24"/>
           <w:szCs w:val="24"/>
         </w:rPr>
         <w:tab/>
-      </w:r>
+        <w:t>Though there was some debate within our group about what was sharper rather than just less bright, I was left with the distinct impression that the field stop positioned closer to Lens #1 was optimal. This may be because it then limits not jus</w:t>
+      </w:r>
+      <w:r>
+        <w:rPr>
+          <w:rFonts w:ascii="Times New Roman" w:eastAsiaTheme="minorEastAsia" w:hAnsi="Times New Roman" w:cs="Times New Roman"/>
+          <w:sz w:val="24"/>
+          <w:szCs w:val="24"/>
+        </w:rPr>
+        <w:t>t stray</w:t>
+      </w:r>
+      <w:r>
+        <w:rPr>
+          <w:rFonts w:ascii="Times New Roman" w:eastAsiaTheme="minorEastAsia" w:hAnsi="Times New Roman" w:cs="Times New Roman"/>
+          <w:sz w:val="24"/>
+          <w:szCs w:val="24"/>
+        </w:rPr>
+        <w:t xml:space="preserve"> incoming light, but also any </w:t>
+      </w:r>
+      <w:r>
+        <w:rPr>
+          <w:rFonts w:ascii="Times New Roman" w:eastAsiaTheme="minorEastAsia" w:hAnsi="Times New Roman" w:cs="Times New Roman"/>
+          <w:sz w:val="24"/>
+          <w:szCs w:val="24"/>
+        </w:rPr>
+        <w:t>aberrations</w:t>
+      </w:r>
+      <w:r>
+        <w:rPr>
+          <w:rFonts w:ascii="Times New Roman" w:eastAsiaTheme="minorEastAsia" w:hAnsi="Times New Roman" w:cs="Times New Roman"/>
+          <w:sz w:val="24"/>
+          <w:szCs w:val="24"/>
+        </w:rPr>
+        <w:t xml:space="preserve"> </w:t>
+      </w:r>
+      <w:r>
+        <w:rPr>
+          <w:rFonts w:ascii="Times New Roman" w:eastAsiaTheme="minorEastAsia" w:hAnsi="Times New Roman" w:cs="Times New Roman"/>
+          <w:sz w:val="24"/>
+          <w:szCs w:val="24"/>
+        </w:rPr>
+        <w:t xml:space="preserve">due to light coming through </w:t>
+      </w:r>
+      <w:r>
+        <w:rPr>
+          <w:rFonts w:ascii="Times New Roman" w:eastAsiaTheme="minorEastAsia" w:hAnsi="Times New Roman" w:cs="Times New Roman"/>
+          <w:sz w:val="24"/>
+          <w:szCs w:val="24"/>
+        </w:rPr>
+        <w:t>at the edges of the lens, as the locations of our images do not change. These issues would otherwise have passed through the aperture if it was instead closer to Lens #2.</w:t>
+      </w:r>
+    </w:p>
+    <w:p>
+      <w:pPr>
+        <w:rPr>
+          <w:rFonts w:ascii="Times New Roman" w:eastAsiaTheme="minorEastAsia" w:hAnsi="Times New Roman" w:cs="Times New Roman"/>
+          <w:sz w:val="24"/>
+          <w:szCs w:val="24"/>
+        </w:rPr>
+      </w:pPr>
+      <w:r>
+        <w:rPr>
+          <w:rFonts w:ascii="Times New Roman" w:eastAsiaTheme="minorEastAsia" w:hAnsi="Times New Roman" w:cs="Times New Roman"/>
+          <w:sz w:val="24"/>
+          <w:szCs w:val="24"/>
+        </w:rPr>
+        <w:t>Q4)</w:t>
+      </w:r>
+      <w:r>
+        <w:rPr>
+          <w:rFonts w:ascii="Times New Roman" w:eastAsiaTheme="minorEastAsia" w:hAnsi="Times New Roman" w:cs="Times New Roman"/>
+          <w:sz w:val="24"/>
+          <w:szCs w:val="24"/>
+        </w:rPr>
+        <w:tab/>
+        <w:t xml:space="preserve">It was necessary to shift L2 because the human eye either </w:t>
+      </w:r>
+      <w:proofErr w:type="spellStart"/>
+      <w:r>
+        <w:rPr>
+          <w:rFonts w:ascii="Times New Roman" w:eastAsiaTheme="minorEastAsia" w:hAnsi="Times New Roman" w:cs="Times New Roman"/>
+          <w:sz w:val="24"/>
+          <w:szCs w:val="24"/>
+        </w:rPr>
+        <w:t>can not</w:t>
+      </w:r>
+      <w:proofErr w:type="spellEnd"/>
+      <w:r>
+        <w:rPr>
+          <w:rFonts w:ascii="Times New Roman" w:eastAsiaTheme="minorEastAsia" w:hAnsi="Times New Roman" w:cs="Times New Roman"/>
+          <w:sz w:val="24"/>
+          <w:szCs w:val="24"/>
+        </w:rPr>
+        <w:t>, or struggles greatly, to see anything under the near point position of 25cm. By shifting L2 such that it’s distance</w:t>
+      </w:r>
+      <w:r>
+        <w:rPr>
+          <w:rFonts w:ascii="Times New Roman" w:eastAsiaTheme="minorEastAsia" w:hAnsi="Times New Roman" w:cs="Times New Roman"/>
+          <w:sz w:val="24"/>
+          <w:szCs w:val="24"/>
+        </w:rPr>
+        <w:t xml:space="preserve"> from the intermediate image is decreased from </w:t>
+      </w:r>
+      <m:oMath>
+        <m:r>
+          <w:rPr>
+            <w:rFonts w:ascii="Cambria Math" w:hAnsi="Cambria Math" w:cs="Times New Roman"/>
+            <w:sz w:val="24"/>
+            <w:szCs w:val="24"/>
+          </w:rPr>
+          <m:t>2</m:t>
+        </m:r>
+        <m:sSub>
+          <m:sSubPr>
+            <m:ctrlPr>
+              <w:rPr>
+                <w:rFonts w:ascii="Cambria Math" w:hAnsi="Cambria Math" w:cs="Times New Roman"/>
+                <w:i/>
+                <w:sz w:val="24"/>
+                <w:szCs w:val="24"/>
+              </w:rPr>
+            </m:ctrlPr>
+          </m:sSubPr>
+          <m:e>
+            <m:r>
+              <w:rPr>
+                <w:rFonts w:ascii="Cambria Math" w:hAnsi="Cambria Math" w:cs="Times New Roman"/>
+                <w:sz w:val="24"/>
+                <w:szCs w:val="24"/>
+              </w:rPr>
+              <m:t>f</m:t>
+            </m:r>
+          </m:e>
+          <m:sub>
+            <m:r>
+              <w:rPr>
+                <w:rFonts w:ascii="Cambria Math" w:hAnsi="Cambria Math" w:cs="Times New Roman"/>
+                <w:sz w:val="24"/>
+                <w:szCs w:val="24"/>
+              </w:rPr>
+              <m:t>2</m:t>
+            </m:r>
+          </m:sub>
+        </m:sSub>
+      </m:oMath>
+      <w:r>
+        <w:rPr>
+          <w:rFonts w:ascii="Times New Roman" w:eastAsiaTheme="minorEastAsia" w:hAnsi="Times New Roman" w:cs="Times New Roman"/>
+          <w:sz w:val="24"/>
+          <w:szCs w:val="24"/>
+        </w:rPr>
+        <w:t xml:space="preserve"> , the light exiting the other side will become </w:t>
+      </w:r>
+      <w:r>
+        <w:rPr>
+          <w:rFonts w:ascii="Times New Roman" w:eastAsiaTheme="minorEastAsia" w:hAnsi="Times New Roman" w:cs="Times New Roman"/>
+          <w:sz w:val="24"/>
+          <w:szCs w:val="24"/>
+        </w:rPr>
+        <w:lastRenderedPageBreak/>
+        <w:t xml:space="preserve">increasingly collimated as it reaches the distance </w:t>
+      </w:r>
+      <m:oMath>
+        <m:sSub>
+          <m:sSubPr>
+            <m:ctrlPr>
+              <w:rPr>
+                <w:rFonts w:ascii="Cambria Math" w:hAnsi="Cambria Math" w:cs="Times New Roman"/>
+                <w:i/>
+                <w:sz w:val="24"/>
+                <w:szCs w:val="24"/>
+              </w:rPr>
+            </m:ctrlPr>
+          </m:sSubPr>
+          <m:e>
+            <m:r>
+              <w:rPr>
+                <w:rFonts w:ascii="Cambria Math" w:hAnsi="Cambria Math" w:cs="Times New Roman"/>
+                <w:sz w:val="24"/>
+                <w:szCs w:val="24"/>
+              </w:rPr>
+              <m:t>f</m:t>
+            </m:r>
+          </m:e>
+          <m:sub>
+            <m:r>
+              <w:rPr>
+                <w:rFonts w:ascii="Cambria Math" w:hAnsi="Cambria Math" w:cs="Times New Roman"/>
+                <w:sz w:val="24"/>
+                <w:szCs w:val="24"/>
+              </w:rPr>
+              <m:t>2</m:t>
+            </m:r>
+          </m:sub>
+        </m:sSub>
+      </m:oMath>
+      <w:r>
+        <w:rPr>
+          <w:rFonts w:ascii="Times New Roman" w:eastAsiaTheme="minorEastAsia" w:hAnsi="Times New Roman" w:cs="Times New Roman"/>
+          <w:sz w:val="24"/>
+          <w:szCs w:val="24"/>
+        </w:rPr>
+        <w:t>. The source of most light we see with our eyes is at a very far (nearly infinite) distance.</w:t>
+      </w:r>
+    </w:p>
+    <w:p>
+      <w:pPr>
+        <w:rPr>
+          <w:rFonts w:ascii="Times New Roman" w:hAnsi="Times New Roman" w:cs="Times New Roman"/>
+          <w:sz w:val="24"/>
+          <w:szCs w:val="24"/>
+        </w:rPr>
+      </w:pPr>
+      <w:r>
+        <w:rPr>
+          <w:rFonts w:ascii="Times New Roman" w:eastAsiaTheme="minorEastAsia" w:hAnsi="Times New Roman" w:cs="Times New Roman"/>
+          <w:sz w:val="24"/>
+          <w:szCs w:val="24"/>
+        </w:rPr>
+        <w:t>Q5)</w:t>
+      </w:r>
+      <w:r>
+        <w:rPr>
+          <w:rFonts w:ascii="Times New Roman" w:eastAsiaTheme="minorEastAsia" w:hAnsi="Times New Roman" w:cs="Times New Roman"/>
+          <w:sz w:val="24"/>
+          <w:szCs w:val="24"/>
+        </w:rPr>
+        <w:tab/>
+        <w:t xml:space="preserve">The discrepancy between M and </w:t>
+      </w:r>
+      <m:oMath>
+        <m:f>
+          <m:fPr>
+            <m:ctrlPr>
+              <w:rPr>
+                <w:rFonts w:ascii="Cambria Math" w:eastAsiaTheme="minorEastAsia" w:hAnsi="Cambria Math" w:cs="Times New Roman"/>
+                <w:i/>
+                <w:sz w:val="24"/>
+                <w:szCs w:val="24"/>
+              </w:rPr>
+            </m:ctrlPr>
+          </m:fPr>
+          <m:num>
+            <m:sSub>
+              <m:sSubPr>
+                <m:ctrlPr>
+                  <w:rPr>
+                    <w:rFonts w:ascii="Cambria Math" w:eastAsiaTheme="minorEastAsia" w:hAnsi="Cambria Math" w:cs="Times New Roman"/>
+                    <w:i/>
+                    <w:sz w:val="24"/>
+                    <w:szCs w:val="24"/>
+                  </w:rPr>
+                </m:ctrlPr>
+              </m:sSubPr>
+              <m:e>
+                <m:r>
+                  <w:rPr>
+                    <w:rFonts w:ascii="Cambria Math" w:eastAsiaTheme="minorEastAsia" w:hAnsi="Cambria Math" w:cs="Times New Roman"/>
+                    <w:sz w:val="24"/>
+                    <w:szCs w:val="24"/>
+                  </w:rPr>
+                  <m:t>θ</m:t>
+                </m:r>
+              </m:e>
+              <m:sub>
+                <m:r>
+                  <w:rPr>
+                    <w:rFonts w:ascii="Cambria Math" w:eastAsiaTheme="minorEastAsia" w:hAnsi="Cambria Math" w:cs="Times New Roman"/>
+                    <w:sz w:val="24"/>
+                    <w:szCs w:val="24"/>
+                  </w:rPr>
+                  <m:t>i</m:t>
+                </m:r>
+              </m:sub>
+            </m:sSub>
+          </m:num>
+          <m:den>
+            <m:sSub>
+              <m:sSubPr>
+                <m:ctrlPr>
+                  <w:rPr>
+                    <w:rFonts w:ascii="Cambria Math" w:eastAsiaTheme="minorEastAsia" w:hAnsi="Cambria Math" w:cs="Times New Roman"/>
+                    <w:i/>
+                    <w:sz w:val="24"/>
+                    <w:szCs w:val="24"/>
+                  </w:rPr>
+                </m:ctrlPr>
+              </m:sSubPr>
+              <m:e>
+                <m:r>
+                  <w:rPr>
+                    <w:rFonts w:ascii="Cambria Math" w:eastAsiaTheme="minorEastAsia" w:hAnsi="Cambria Math" w:cs="Times New Roman"/>
+                    <w:sz w:val="24"/>
+                    <w:szCs w:val="24"/>
+                  </w:rPr>
+                  <m:t>θ</m:t>
+                </m:r>
+              </m:e>
+              <m:sub>
+                <m:r>
+                  <w:rPr>
+                    <w:rFonts w:ascii="Cambria Math" w:eastAsiaTheme="minorEastAsia" w:hAnsi="Cambria Math" w:cs="Times New Roman"/>
+                    <w:sz w:val="24"/>
+                    <w:szCs w:val="24"/>
+                  </w:rPr>
+                  <m:t>o</m:t>
+                </m:r>
+              </m:sub>
+            </m:sSub>
+          </m:den>
+        </m:f>
+      </m:oMath>
+      <w:r>
+        <w:rPr>
+          <w:rFonts w:ascii="Times New Roman" w:eastAsiaTheme="minorEastAsia" w:hAnsi="Times New Roman" w:cs="Times New Roman"/>
+          <w:sz w:val="24"/>
+          <w:szCs w:val="24"/>
+        </w:rPr>
+        <w:t xml:space="preserve"> </w:t>
+      </w:r>
+      <w:bookmarkStart w:id="0" w:name="_GoBack"/>
+      <w:bookmarkEnd w:id="0"/>
     </w:p>
     <w:p>
       <w:pPr>
@@ -6163,7 +6879,7 @@
 </file>
 
 <file path=customXml/itemProps1.xml><?xml version="1.0" encoding="utf-8"?>
-<ds:datastoreItem xmlns:ds="http://schemas.openxmlformats.org/officeDocument/2006/customXml" ds:itemID="{FDAD4BEC-77C5-4B03-B392-14DDB539366F}">
+<ds:datastoreItem xmlns:ds="http://schemas.openxmlformats.org/officeDocument/2006/customXml" ds:itemID="{D5596A94-C704-4590-82C3-E9526F92634D}">
   <ds:schemaRefs>
     <ds:schemaRef ds:uri="http://schemas.openxmlformats.org/officeDocument/2006/bibliography"/>
   </ds:schemaRefs>

</xml_diff>

<commit_message>
Completed Lab3: Periscope/Telescope/Microscope. Added some pictures from the lab
</commit_message>
<xml_diff>
--- a/PHY431/Labs/PeriscopeTelescopeMicroscope.docx
+++ b/PHY431/Labs/PeriscopeTelescopeMicroscope.docx
@@ -83,15 +83,23 @@
           <w:sz w:val="24"/>
           <w:szCs w:val="24"/>
         </w:rPr>
-        <w:t xml:space="preserve">Briefly state the major goals and results of the experiment. </w:t>
-      </w:r>
-      <w:r>
-        <w:rPr>
-          <w:rFonts w:ascii="Times New Roman" w:hAnsi="Times New Roman" w:cs="Times New Roman"/>
-          <w:sz w:val="24"/>
-          <w:szCs w:val="24"/>
-        </w:rPr>
-        <w:t>For example: “A Michelson interferometer has been used to determine the difference in wavelength of the sodium D lines. A value of 5.9+- 0.2 A was found, which agrees with the accepted value.”</w:t>
+        <w:t xml:space="preserve">A pair of converging lenses are arranged in </w:t>
+      </w:r>
+      <w:r>
+        <w:rPr>
+          <w:rFonts w:ascii="Times New Roman" w:hAnsi="Times New Roman" w:cs="Times New Roman"/>
+          <w:sz w:val="24"/>
+          <w:szCs w:val="24"/>
+        </w:rPr>
+        <w:t>Periscopic, Telescopic, and Microscopic orientations. In all orientations, the objective lens acts to gather incoming light and focus it into the system. The placement of the objective with respect to the object determines the magnification of an intermediate image, and the placement of the second lens—or eyepiece—effects how that image as an object is</w:t>
+      </w:r>
+      <w:r>
+        <w:rPr>
+          <w:rFonts w:ascii="Times New Roman" w:hAnsi="Times New Roman" w:cs="Times New Roman"/>
+          <w:sz w:val="24"/>
+          <w:szCs w:val="24"/>
+        </w:rPr>
+        <w:t xml:space="preserve"> projected into a final image.</w:t>
       </w:r>
     </w:p>
     <w:p>
@@ -108,14 +116,37 @@
           <w:sz w:val="24"/>
           <w:szCs w:val="24"/>
         </w:rPr>
-        <w:t xml:space="preserve">A pair of converging lenses are arranged in Telescopic and Microscopic orientations. </w:t>
+        <w:t xml:space="preserve">In a Periscopic </w:t>
+      </w:r>
+      <w:r>
+        <w:rPr>
+          <w:rFonts w:ascii="Times New Roman" w:hAnsi="Times New Roman" w:cs="Times New Roman"/>
+          <w:sz w:val="24"/>
+          <w:szCs w:val="24"/>
+        </w:rPr>
+        <w:t>orientation,</w:t>
+      </w:r>
+      <w:r>
+        <w:rPr>
+          <w:rFonts w:ascii="Times New Roman" w:hAnsi="Times New Roman" w:cs="Times New Roman"/>
+          <w:sz w:val="24"/>
+          <w:szCs w:val="24"/>
+        </w:rPr>
+        <w:t xml:space="preserve"> the final image is real, upright, and </w:t>
+      </w:r>
+      <w:r>
+        <w:rPr>
+          <w:rFonts w:ascii="Times New Roman" w:hAnsi="Times New Roman" w:cs="Times New Roman"/>
+          <w:sz w:val="24"/>
+          <w:szCs w:val="24"/>
+        </w:rPr>
+        <w:t>has a magnification of 1. It can help to limit portions of traveling light with high transverse displacement by introducing an aperture. Placing it somewhat closer to the first lens will make the final image clearer.</w:t>
       </w:r>
     </w:p>
     <w:p>
       <w:pPr>
         <w:rPr>
           <w:rFonts w:ascii="Times New Roman" w:hAnsi="Times New Roman" w:cs="Times New Roman"/>
-          <w:b/>
           <w:sz w:val="24"/>
           <w:szCs w:val="24"/>
         </w:rPr>
@@ -123,11 +154,10 @@
       <w:r>
         <w:rPr>
           <w:rFonts w:ascii="Times New Roman" w:hAnsi="Times New Roman" w:cs="Times New Roman"/>
-          <w:b/>
-          <w:sz w:val="24"/>
-          <w:szCs w:val="24"/>
-        </w:rPr>
-        <w:t>Introduction</w:t>
+          <w:sz w:val="24"/>
+          <w:szCs w:val="24"/>
+        </w:rPr>
+        <w:t>Moving the second lens upstream can turn the periscopic into telescopic, and serve to magnify the image. This system allows one to project light from a large collecting lens onto a human eye.</w:t>
       </w:r>
     </w:p>
     <w:p>
@@ -141,10 +171,53 @@
       <w:r>
         <w:rPr>
           <w:rFonts w:ascii="Times New Roman" w:hAnsi="Times New Roman" w:cs="Times New Roman"/>
-          <w:sz w:val="16"/>
-          <w:szCs w:val="16"/>
-        </w:rPr>
-        <w:t>This summarized the main ideas of the experiment and the conclusions of appropriate theory. A clear sketch of the experiment should be included.</w:t>
+          <w:sz w:val="24"/>
+          <w:szCs w:val="24"/>
+        </w:rPr>
+        <w:t>A Microscopic orientation allows for a small image to appear not just closer but more clear. Decreasing the distance between the objective lens and the object--towards a distance equal to its focal length--increases the magnification significantly</w:t>
+      </w:r>
+      <w:r>
+        <w:rPr>
+          <w:rFonts w:ascii="Times New Roman" w:hAnsi="Times New Roman" w:cs="Times New Roman"/>
+          <w:sz w:val="24"/>
+          <w:szCs w:val="24"/>
+        </w:rPr>
+        <w:t>, thus increasing the viewing angle and resolution seen by the user.</w:t>
+      </w:r>
+      <w:r>
+        <w:rPr>
+          <w:rFonts w:ascii="Times New Roman" w:hAnsi="Times New Roman" w:cs="Times New Roman"/>
+          <w:sz w:val="24"/>
+          <w:szCs w:val="24"/>
+        </w:rPr>
+        <w:t xml:space="preserve"> In this orientation, the lenses can be made to perform as apertures for increasing clarity of image, executed experimentally by decreasing the magnification of the system.</w:t>
+      </w:r>
+    </w:p>
+    <w:p>
+      <w:pPr>
+        <w:rPr>
+          <w:rFonts w:ascii="Times New Roman" w:hAnsi="Times New Roman" w:cs="Times New Roman"/>
+          <w:sz w:val="24"/>
+          <w:szCs w:val="24"/>
+        </w:rPr>
+      </w:pPr>
+    </w:p>
+    <w:p>
+      <w:pPr>
+        <w:rPr>
+          <w:rFonts w:ascii="Times New Roman" w:hAnsi="Times New Roman" w:cs="Times New Roman"/>
+          <w:sz w:val="24"/>
+          <w:szCs w:val="24"/>
+        </w:rPr>
+      </w:pPr>
+      <w:r>
+        <w:rPr>
+          <w:rFonts w:ascii="Times New Roman" w:hAnsi="Times New Roman" w:cs="Times New Roman"/>
+          <w:b/>
+          <w:sz w:val="24"/>
+          <w:szCs w:val="24"/>
+        </w:rPr>
+        <w:t>Introduction</w:t>
       </w:r>
     </w:p>
     <w:p>
@@ -1721,7 +1794,6 @@
       <w:pPr>
         <w:rPr>
           <w:rFonts w:ascii="Times New Roman" w:hAnsi="Times New Roman" w:cs="Times New Roman"/>
-          <w:b/>
           <w:sz w:val="24"/>
           <w:szCs w:val="24"/>
         </w:rPr>
@@ -1750,32 +1822,23 @@
           <w:sz w:val="24"/>
           <w:szCs w:val="24"/>
         </w:rPr>
-        <w:t>Present your results. Quantitatively compare your data with expectations. Error estimates must always be given. Do not recopy all the raw data for your report. Give examples and/or the range of the numerical values where appropriate. Present data by graphs as much as possible. Do the measurements within the error estimation agree with theory/ If not, can you suggest poss</w:t>
-      </w:r>
-      <w:r>
-        <w:rPr>
-          <w:rFonts w:ascii="Times New Roman" w:hAnsi="Times New Roman" w:cs="Times New Roman"/>
-          <w:sz w:val="24"/>
-          <w:szCs w:val="24"/>
-        </w:rPr>
-        <w:t>ible sources of the discrepancy.</w:t>
-      </w:r>
-    </w:p>
-    <w:p>
-      <w:pPr>
-        <w:rPr>
-          <w:rFonts w:ascii="Times New Roman" w:hAnsi="Times New Roman" w:cs="Times New Roman"/>
-          <w:sz w:val="24"/>
-          <w:szCs w:val="24"/>
-        </w:rPr>
-      </w:pPr>
-      <w:r>
-        <w:rPr>
-          <w:rFonts w:ascii="Times New Roman" w:hAnsi="Times New Roman" w:cs="Times New Roman"/>
-          <w:sz w:val="24"/>
-          <w:szCs w:val="24"/>
-        </w:rPr>
-        <w:t>The focal length of each lens was calculated using the Lens Equation and measured distances from the lens to the object on one side, and to a focused image on the other.</w:t>
+        <w:t xml:space="preserve">The focal length of each lens </w:t>
+      </w:r>
+      <w:r>
+        <w:rPr>
+          <w:rFonts w:ascii="Times New Roman" w:hAnsi="Times New Roman" w:cs="Times New Roman"/>
+          <w:sz w:val="24"/>
+          <w:szCs w:val="24"/>
+        </w:rPr>
+        <w:t xml:space="preserve">used </w:t>
+      </w:r>
+      <w:r>
+        <w:rPr>
+          <w:rFonts w:ascii="Times New Roman" w:hAnsi="Times New Roman" w:cs="Times New Roman"/>
+          <w:sz w:val="24"/>
+          <w:szCs w:val="24"/>
+        </w:rPr>
+        <w:t>was calculated using the Lens Equation and measured distances from the lens to the object on one side, and to a focused image on the other.</w:t>
       </w:r>
       <w:r>
         <w:rPr>
@@ -5170,6 +5233,7 @@
           <w:rPr>
             <w:rFonts w:ascii="Cambria Math" w:eastAsiaTheme="minorEastAsia" w:hAnsi="Cambria Math" w:cs="Cambria Math"/>
           </w:rPr>
+          <w:lastRenderedPageBreak/>
           <m:t>M</m:t>
         </m:r>
         <m:r>
@@ -5332,16 +5396,14 @@
         </w:rPr>
         <w:t xml:space="preserve"> upstream from Lens #2 did decrease some </w:t>
       </w:r>
-      <w:proofErr w:type="spellStart"/>
-      <w:r>
-        <w:rPr>
-          <w:rFonts w:ascii="Times New Roman" w:eastAsiaTheme="minorEastAsia" w:hAnsi="Times New Roman" w:cs="Times New Roman"/>
-          <w:sz w:val="24"/>
-          <w:szCs w:val="24"/>
-        </w:rPr>
-        <w:t>bluring</w:t>
-      </w:r>
-      <w:proofErr w:type="spellEnd"/>
+      <w:r>
+        <w:rPr>
+          <w:rFonts w:ascii="Times New Roman" w:eastAsiaTheme="minorEastAsia" w:hAnsi="Times New Roman" w:cs="Times New Roman"/>
+          <w:sz w:val="24"/>
+          <w:szCs w:val="24"/>
+        </w:rPr>
+        <w:t>blurring</w:t>
+      </w:r>
       <w:r>
         <w:rPr>
           <w:rFonts w:ascii="Times New Roman" w:eastAsiaTheme="minorEastAsia" w:hAnsi="Times New Roman" w:cs="Times New Roman"/>
@@ -5355,6 +5417,8 @@
       <w:pPr>
         <w:rPr>
           <w:rFonts w:ascii="Times New Roman" w:eastAsiaTheme="minorEastAsia" w:hAnsi="Times New Roman" w:cs="Times New Roman"/>
+          <w:sz w:val="24"/>
+          <w:szCs w:val="24"/>
         </w:rPr>
       </w:pPr>
       <w:r>
@@ -5412,11 +5476,15 @@
       <w:pPr>
         <w:rPr>
           <w:rFonts w:ascii="Times New Roman" w:eastAsiaTheme="minorEastAsia" w:hAnsi="Times New Roman" w:cs="Times New Roman"/>
+          <w:sz w:val="24"/>
+          <w:szCs w:val="24"/>
         </w:rPr>
       </w:pPr>
       <w:r>
         <w:rPr>
           <w:rFonts w:ascii="Times New Roman" w:eastAsiaTheme="minorEastAsia" w:hAnsi="Times New Roman" w:cs="Times New Roman"/>
+          <w:sz w:val="24"/>
+          <w:szCs w:val="24"/>
         </w:rPr>
         <w:t>By decreasing the distance of Lens#2 from the intermediate image, from 39.5cm to 22cm (</w:t>
       </w:r>
@@ -5424,6 +5492,8 @@
         <m:r>
           <w:rPr>
             <w:rFonts w:ascii="Cambria Math" w:eastAsiaTheme="minorEastAsia" w:hAnsi="Cambria Math" w:cs="Times New Roman"/>
+            <w:sz w:val="24"/>
+            <w:szCs w:val="24"/>
           </w:rPr>
           <m:t>±2cm</m:t>
         </m:r>
@@ -5431,6 +5501,8 @@
       <w:r>
         <w:rPr>
           <w:rFonts w:ascii="Times New Roman" w:eastAsiaTheme="minorEastAsia" w:hAnsi="Times New Roman" w:cs="Times New Roman"/>
+          <w:sz w:val="24"/>
+          <w:szCs w:val="24"/>
         </w:rPr>
         <w:t xml:space="preserve">). The Magnification became approximately 25 times larger, it appeared to be 13.75mm tall rather than 5.5mm. </w:t>
       </w:r>
@@ -5438,7 +5510,7 @@
     <w:p>
       <w:pPr>
         <w:rPr>
-          <w:rFonts w:ascii="Times New Roman" w:hAnsi="Times New Roman" w:cs="Times New Roman"/>
+          <w:rFonts w:ascii="Times New Roman" w:eastAsiaTheme="minorEastAsia" w:hAnsi="Times New Roman" w:cs="Times New Roman"/>
           <w:sz w:val="24"/>
           <w:szCs w:val="24"/>
         </w:rPr>
@@ -5449,7 +5521,258 @@
           <w:sz w:val="24"/>
           <w:szCs w:val="24"/>
         </w:rPr>
-        <w:t xml:space="preserve"> </w:t>
+        <w:t xml:space="preserve">The distance of the objective lens, Lens #1, from the object makes a big difference in the apparent size, or viewing angle of the arrangement. As the distance becomes 1.25 times, and then 1.75 times the objective’s focal length, the image magnification decreases. This makes sense when you look at the equations as the magnification of the first lens goes like </w:t>
+      </w:r>
+      <m:oMath>
+        <m:f>
+          <m:fPr>
+            <m:ctrlPr>
+              <w:rPr>
+                <w:rFonts w:ascii="Cambria Math" w:eastAsiaTheme="minorEastAsia" w:hAnsi="Cambria Math" w:cs="Times New Roman"/>
+                <w:i/>
+                <w:sz w:val="24"/>
+                <w:szCs w:val="24"/>
+              </w:rPr>
+            </m:ctrlPr>
+          </m:fPr>
+          <m:num>
+            <m:r>
+              <w:rPr>
+                <w:rFonts w:ascii="Cambria Math" w:eastAsiaTheme="minorEastAsia" w:hAnsi="Cambria Math" w:cs="Times New Roman"/>
+                <w:sz w:val="24"/>
+                <w:szCs w:val="24"/>
+              </w:rPr>
+              <m:t>1</m:t>
+            </m:r>
+          </m:num>
+          <m:den>
+            <m:r>
+              <w:rPr>
+                <w:rFonts w:ascii="Cambria Math" w:eastAsiaTheme="minorEastAsia" w:hAnsi="Cambria Math" w:cs="Times New Roman"/>
+                <w:sz w:val="24"/>
+                <w:szCs w:val="24"/>
+              </w:rPr>
+              <m:t>A</m:t>
+            </m:r>
+          </m:den>
+        </m:f>
+      </m:oMath>
+      <w:r>
+        <w:rPr>
+          <w:rFonts w:ascii="Times New Roman" w:eastAsiaTheme="minorEastAsia" w:hAnsi="Times New Roman" w:cs="Times New Roman"/>
+          <w:sz w:val="24"/>
+          <w:szCs w:val="24"/>
+        </w:rPr>
+        <w:t>, note the first term of equation (3). Which means that the size of the intermediate image is decreased.</w:t>
+      </w:r>
+    </w:p>
+    <w:p>
+      <w:pPr>
+        <w:rPr>
+          <w:rFonts w:ascii="Times New Roman" w:eastAsiaTheme="minorEastAsia" w:hAnsi="Times New Roman" w:cs="Times New Roman"/>
+          <w:sz w:val="24"/>
+          <w:szCs w:val="24"/>
+        </w:rPr>
+      </w:pPr>
+      <w:r>
+        <w:rPr>
+          <w:rFonts w:ascii="Times New Roman" w:eastAsiaTheme="minorEastAsia" w:hAnsi="Times New Roman" w:cs="Times New Roman"/>
+          <w:sz w:val="24"/>
+          <w:szCs w:val="24"/>
+        </w:rPr>
+        <w:t xml:space="preserve">When holding the position of the objective lens from the object steady at </w:t>
+      </w:r>
+      <m:oMath>
+        <m:r>
+          <w:rPr>
+            <w:rFonts w:ascii="Cambria Math" w:eastAsiaTheme="minorEastAsia" w:hAnsi="Cambria Math" w:cs="Times New Roman"/>
+            <w:sz w:val="24"/>
+            <w:szCs w:val="24"/>
+          </w:rPr>
+          <m:t>1.5</m:t>
+        </m:r>
+        <m:sSub>
+          <m:sSubPr>
+            <m:ctrlPr>
+              <w:rPr>
+                <w:rFonts w:ascii="Cambria Math" w:hAnsi="Cambria Math" w:cs="Times New Roman"/>
+                <w:i/>
+                <w:sz w:val="24"/>
+                <w:szCs w:val="24"/>
+              </w:rPr>
+            </m:ctrlPr>
+          </m:sSubPr>
+          <m:e>
+            <m:r>
+              <w:rPr>
+                <w:rFonts w:ascii="Cambria Math" w:hAnsi="Cambria Math" w:cs="Times New Roman"/>
+                <w:sz w:val="24"/>
+                <w:szCs w:val="24"/>
+              </w:rPr>
+              <m:t>f</m:t>
+            </m:r>
+          </m:e>
+          <m:sub>
+            <m:r>
+              <w:rPr>
+                <w:rFonts w:ascii="Cambria Math" w:hAnsi="Cambria Math" w:cs="Times New Roman"/>
+                <w:sz w:val="24"/>
+                <w:szCs w:val="24"/>
+              </w:rPr>
+              <m:t>1</m:t>
+            </m:r>
+          </m:sub>
+        </m:sSub>
+      </m:oMath>
+      <w:r>
+        <w:rPr>
+          <w:rFonts w:ascii="Times New Roman" w:eastAsiaTheme="minorEastAsia" w:hAnsi="Times New Roman" w:cs="Times New Roman"/>
+          <w:sz w:val="24"/>
+          <w:szCs w:val="24"/>
+        </w:rPr>
+        <w:t xml:space="preserve"> and using the second lens to focus, it was clear there was a trade-off between creating a large or a clear image. With a smaller magnif</w:t>
+      </w:r>
+      <w:r>
+        <w:rPr>
+          <w:rFonts w:ascii="Times New Roman" w:eastAsiaTheme="minorEastAsia" w:hAnsi="Times New Roman" w:cs="Times New Roman"/>
+          <w:sz w:val="24"/>
+          <w:szCs w:val="24"/>
+        </w:rPr>
+        <w:t>ication, the image was clearer.</w:t>
+      </w:r>
+    </w:p>
+    <w:p>
+      <w:pPr>
+        <w:rPr>
+          <w:rFonts w:ascii="Times New Roman" w:hAnsi="Times New Roman" w:cs="Times New Roman"/>
+          <w:sz w:val="24"/>
+          <w:szCs w:val="24"/>
+        </w:rPr>
+      </w:pPr>
+      <w:r>
+        <w:rPr>
+          <w:rFonts w:ascii="Times New Roman" w:eastAsiaTheme="minorEastAsia" w:hAnsi="Times New Roman" w:cs="Times New Roman"/>
+          <w:sz w:val="24"/>
+          <w:szCs w:val="24"/>
+        </w:rPr>
+        <w:t>Below are two images: the first one is with a smaller, clearer, image; the second is with a more magnified, yet more blurry one.</w:t>
+      </w:r>
+    </w:p>
+    <w:p>
+      <w:pPr>
+        <w:rPr>
+          <w:rFonts w:ascii="Times New Roman" w:hAnsi="Times New Roman" w:cs="Times New Roman"/>
+          <w:sz w:val="24"/>
+          <w:szCs w:val="24"/>
+        </w:rPr>
+      </w:pPr>
+      <w:r>
+        <w:rPr>
+          <w:rFonts w:ascii="Times New Roman" w:hAnsi="Times New Roman" w:cs="Times New Roman"/>
+          <w:noProof/>
+          <w:sz w:val="24"/>
+          <w:szCs w:val="24"/>
+        </w:rPr>
+        <w:lastRenderedPageBreak/>
+        <w:drawing>
+          <wp:inline distT="0" distB="0" distL="0" distR="0">
+            <wp:extent cx="5057775" cy="4208328"/>
+            <wp:effectExtent l="0" t="0" r="0" b="1905"/>
+            <wp:docPr id="2" name="Picture 2"/>
+            <wp:cNvGraphicFramePr>
+              <a:graphicFrameLocks xmlns:a="http://schemas.openxmlformats.org/drawingml/2006/main" noChangeAspect="1"/>
+            </wp:cNvGraphicFramePr>
+            <a:graphic xmlns:a="http://schemas.openxmlformats.org/drawingml/2006/main">
+              <a:graphicData uri="http://schemas.openxmlformats.org/drawingml/2006/picture">
+                <pic:pic xmlns:pic="http://schemas.openxmlformats.org/drawingml/2006/picture">
+                  <pic:nvPicPr>
+                    <pic:cNvPr id="2" name="Magnifying.jpg"/>
+                    <pic:cNvPicPr/>
+                  </pic:nvPicPr>
+                  <pic:blipFill>
+                    <a:blip r:embed="rId8" cstate="print">
+                      <a:extLst>
+                        <a:ext uri="{28A0092B-C50C-407E-A947-70E740481C1C}">
+                          <a14:useLocalDpi xmlns:a14="http://schemas.microsoft.com/office/drawing/2010/main" val="0"/>
+                        </a:ext>
+                      </a:extLst>
+                    </a:blip>
+                    <a:stretch>
+                      <a:fillRect/>
+                    </a:stretch>
+                  </pic:blipFill>
+                  <pic:spPr>
+                    <a:xfrm>
+                      <a:off x="0" y="0"/>
+                      <a:ext cx="5077041" cy="4224359"/>
+                    </a:xfrm>
+                    <a:prstGeom prst="rect">
+                      <a:avLst/>
+                    </a:prstGeom>
+                  </pic:spPr>
+                </pic:pic>
+              </a:graphicData>
+            </a:graphic>
+          </wp:inline>
+        </w:drawing>
+      </w:r>
+    </w:p>
+    <w:p>
+      <w:pPr>
+        <w:rPr>
+          <w:rFonts w:ascii="Times New Roman" w:hAnsi="Times New Roman" w:cs="Times New Roman"/>
+          <w:sz w:val="24"/>
+          <w:szCs w:val="24"/>
+        </w:rPr>
+      </w:pPr>
+      <w:r>
+        <w:rPr>
+          <w:rFonts w:ascii="Times New Roman" w:hAnsi="Times New Roman" w:cs="Times New Roman"/>
+          <w:noProof/>
+          <w:sz w:val="24"/>
+          <w:szCs w:val="24"/>
+        </w:rPr>
+        <w:drawing>
+          <wp:inline distT="0" distB="0" distL="0" distR="0">
+            <wp:extent cx="3593414" cy="3667125"/>
+            <wp:effectExtent l="0" t="0" r="7620" b="0"/>
+            <wp:docPr id="3" name="Picture 3"/>
+            <wp:cNvGraphicFramePr>
+              <a:graphicFrameLocks xmlns:a="http://schemas.openxmlformats.org/drawingml/2006/main" noChangeAspect="1"/>
+            </wp:cNvGraphicFramePr>
+            <a:graphic xmlns:a="http://schemas.openxmlformats.org/drawingml/2006/main">
+              <a:graphicData uri="http://schemas.openxmlformats.org/drawingml/2006/picture">
+                <pic:pic xmlns:pic="http://schemas.openxmlformats.org/drawingml/2006/picture">
+                  <pic:nvPicPr>
+                    <pic:cNvPr id="3" name="Magnifying2.jpg"/>
+                    <pic:cNvPicPr/>
+                  </pic:nvPicPr>
+                  <pic:blipFill>
+                    <a:blip r:embed="rId9" cstate="print">
+                      <a:extLst>
+                        <a:ext uri="{28A0092B-C50C-407E-A947-70E740481C1C}">
+                          <a14:useLocalDpi xmlns:a14="http://schemas.microsoft.com/office/drawing/2010/main" val="0"/>
+                        </a:ext>
+                      </a:extLst>
+                    </a:blip>
+                    <a:stretch>
+                      <a:fillRect/>
+                    </a:stretch>
+                  </pic:blipFill>
+                  <pic:spPr>
+                    <a:xfrm>
+                      <a:off x="0" y="0"/>
+                      <a:ext cx="3606219" cy="3680193"/>
+                    </a:xfrm>
+                    <a:prstGeom prst="rect">
+                      <a:avLst/>
+                    </a:prstGeom>
+                  </pic:spPr>
+                </pic:pic>
+              </a:graphicData>
+            </a:graphic>
+          </wp:inline>
+        </w:drawing>
       </w:r>
     </w:p>
     <w:p>
@@ -5557,7 +5880,15 @@
           <w:sz w:val="24"/>
           <w:szCs w:val="24"/>
         </w:rPr>
-        <w:t xml:space="preserve">does decrease some blurring of the image. This is likely due to it excluding light which is getting around the lens in the first place. However, it was noted experimentally that by shifting this </w:t>
+        <w:t>does decrease some blurring of the image. This is likely due to it excluding light which is getting around the lens in the first place. However, it was noted experimentally that by shifting</w:t>
+      </w:r>
+      <w:r>
+        <w:rPr>
+          <w:rFonts w:ascii="Times New Roman" w:eastAsiaTheme="minorEastAsia" w:hAnsi="Times New Roman" w:cs="Times New Roman"/>
+          <w:sz w:val="24"/>
+          <w:szCs w:val="24"/>
+        </w:rPr>
+        <w:t xml:space="preserve"> this </w:t>
       </w:r>
       <w:proofErr w:type="spellStart"/>
       <w:r>
@@ -5721,16 +6052,14 @@
         <w:tab/>
         <w:t xml:space="preserve">It was necessary to shift L2 because the human eye either </w:t>
       </w:r>
-      <w:proofErr w:type="spellStart"/>
-      <w:r>
-        <w:rPr>
-          <w:rFonts w:ascii="Times New Roman" w:eastAsiaTheme="minorEastAsia" w:hAnsi="Times New Roman" w:cs="Times New Roman"/>
-          <w:sz w:val="24"/>
-          <w:szCs w:val="24"/>
-        </w:rPr>
-        <w:t>can not</w:t>
-      </w:r>
-      <w:proofErr w:type="spellEnd"/>
+      <w:r>
+        <w:rPr>
+          <w:rFonts w:ascii="Times New Roman" w:eastAsiaTheme="minorEastAsia" w:hAnsi="Times New Roman" w:cs="Times New Roman"/>
+          <w:sz w:val="24"/>
+          <w:szCs w:val="24"/>
+        </w:rPr>
+        <w:t>cannot</w:t>
+      </w:r>
       <w:r>
         <w:rPr>
           <w:rFonts w:ascii="Times New Roman" w:eastAsiaTheme="minorEastAsia" w:hAnsi="Times New Roman" w:cs="Times New Roman"/>
@@ -5795,16 +6124,7 @@
           <w:sz w:val="24"/>
           <w:szCs w:val="24"/>
         </w:rPr>
-        <w:t xml:space="preserve"> , the light exiting the other side will become </w:t>
-      </w:r>
-      <w:r>
-        <w:rPr>
-          <w:rFonts w:ascii="Times New Roman" w:eastAsiaTheme="minorEastAsia" w:hAnsi="Times New Roman" w:cs="Times New Roman"/>
-          <w:sz w:val="24"/>
-          <w:szCs w:val="24"/>
-        </w:rPr>
-        <w:lastRenderedPageBreak/>
-        <w:t xml:space="preserve">increasingly collimated as it reaches the distance </w:t>
+        <w:t xml:space="preserve"> , the light exiting the other side will become increasingly collimated as it reaches the distance </w:t>
       </w:r>
       <m:oMath>
         <m:sSub>
@@ -5852,7 +6172,7 @@
     <w:p>
       <w:pPr>
         <w:rPr>
-          <w:rFonts w:ascii="Times New Roman" w:hAnsi="Times New Roman" w:cs="Times New Roman"/>
+          <w:rFonts w:ascii="Times New Roman" w:eastAsiaTheme="minorEastAsia" w:hAnsi="Times New Roman" w:cs="Times New Roman"/>
           <w:sz w:val="24"/>
           <w:szCs w:val="24"/>
         </w:rPr>
@@ -5964,13 +6284,119 @@
         </w:rPr>
         <w:t xml:space="preserve"> </w:t>
       </w:r>
-      <w:bookmarkStart w:id="0" w:name="_GoBack"/>
-      <w:bookmarkEnd w:id="0"/>
+      <w:r>
+        <w:rPr>
+          <w:rFonts w:ascii="Times New Roman" w:eastAsiaTheme="minorEastAsia" w:hAnsi="Times New Roman" w:cs="Times New Roman"/>
+          <w:sz w:val="24"/>
+          <w:szCs w:val="24"/>
+        </w:rPr>
+        <w:t>, after moving Lens#2 upstream, was quite large by about a factor of 2. Entering the distances into compound magnification equation (3) returned a magnification of 42.5 times, which varied quite a bit from our observed 25 times magnification. The discrepancy is likely due to the optical transformation of the image performed by our eyes, as well as the difficulty in measuring such an angle. Instead of measuring an actual angle, relative sizes were made using a ruler put next to the eyepiece lens where we saw the image coming from.</w:t>
+      </w:r>
     </w:p>
     <w:p>
       <w:pPr>
         <w:rPr>
           <w:rFonts w:ascii="Times New Roman" w:hAnsi="Times New Roman" w:cs="Times New Roman"/>
+          <w:sz w:val="24"/>
+          <w:szCs w:val="24"/>
+        </w:rPr>
+      </w:pPr>
+      <w:r>
+        <w:rPr>
+          <w:rFonts w:ascii="Times New Roman" w:hAnsi="Times New Roman" w:cs="Times New Roman"/>
+          <w:sz w:val="24"/>
+          <w:szCs w:val="24"/>
+        </w:rPr>
+        <w:t>Q6)</w:t>
+      </w:r>
+      <w:r>
+        <w:rPr>
+          <w:rFonts w:ascii="Times New Roman" w:hAnsi="Times New Roman" w:cs="Times New Roman"/>
+          <w:sz w:val="24"/>
+          <w:szCs w:val="24"/>
+        </w:rPr>
+        <w:tab/>
+        <w:t>The magnification of the images decreases as the distance from the object to the objective lens increases. This makes sense when looking at the Lens Equation (1) as the focal length is intrinsic to the lens and does not change (at least it doesn’t in our simple, one-lens collector, where it is not made of a system of variably placed lenses).</w:t>
+      </w:r>
+    </w:p>
+    <w:p>
+      <w:pPr>
+        <w:rPr>
+          <w:rFonts w:ascii="Times New Roman" w:eastAsiaTheme="minorEastAsia" w:hAnsi="Times New Roman" w:cs="Times New Roman"/>
+          <w:sz w:val="24"/>
+          <w:szCs w:val="24"/>
+        </w:rPr>
+      </w:pPr>
+      <w:r>
+        <w:rPr>
+          <w:rFonts w:ascii="Times New Roman" w:eastAsiaTheme="minorEastAsia" w:hAnsi="Times New Roman" w:cs="Times New Roman"/>
+          <w:sz w:val="24"/>
+          <w:szCs w:val="24"/>
+        </w:rPr>
+        <w:t>Q7 &amp; Q8)</w:t>
+      </w:r>
+      <w:r>
+        <w:rPr>
+          <w:rFonts w:ascii="Times New Roman" w:eastAsiaTheme="minorEastAsia" w:hAnsi="Times New Roman" w:cs="Times New Roman"/>
+          <w:sz w:val="24"/>
+          <w:szCs w:val="24"/>
+        </w:rPr>
+        <w:tab/>
+        <w:t xml:space="preserve">The image was made clearer by decreasing the final images magnification. </w:t>
+      </w:r>
+      <w:r>
+        <w:rPr>
+          <w:rFonts w:ascii="Times New Roman" w:eastAsiaTheme="minorEastAsia" w:hAnsi="Times New Roman" w:cs="Times New Roman"/>
+          <w:sz w:val="24"/>
+          <w:szCs w:val="24"/>
+        </w:rPr>
+        <w:t>This result may be because portions of the beam with a high transverse displacement</w:t>
+      </w:r>
+      <w:r>
+        <w:rPr>
+          <w:rFonts w:ascii="Times New Roman" w:eastAsiaTheme="minorEastAsia" w:hAnsi="Times New Roman" w:cs="Times New Roman"/>
+          <w:sz w:val="24"/>
+          <w:szCs w:val="24"/>
+        </w:rPr>
+        <w:t>--</w:t>
+      </w:r>
+      <w:r>
+        <w:rPr>
+          <w:rFonts w:ascii="Times New Roman" w:eastAsiaTheme="minorEastAsia" w:hAnsi="Times New Roman" w:cs="Times New Roman"/>
+          <w:sz w:val="24"/>
+          <w:szCs w:val="24"/>
+        </w:rPr>
+        <w:t>with respect to the optical axis</w:t>
+      </w:r>
+      <w:r>
+        <w:rPr>
+          <w:rFonts w:ascii="Times New Roman" w:eastAsiaTheme="minorEastAsia" w:hAnsi="Times New Roman" w:cs="Times New Roman"/>
+          <w:sz w:val="24"/>
+          <w:szCs w:val="24"/>
+        </w:rPr>
+        <w:t>--</w:t>
+      </w:r>
+      <w:r>
+        <w:rPr>
+          <w:rFonts w:ascii="Times New Roman" w:eastAsiaTheme="minorEastAsia" w:hAnsi="Times New Roman" w:cs="Times New Roman"/>
+          <w:sz w:val="24"/>
+          <w:szCs w:val="24"/>
+        </w:rPr>
+        <w:t>are effectively excluded when increasing the distance of the second lens from the intermediate image. Alternatively, its likely much more light makes it through the system when configured to have a higher magnification.</w:t>
+      </w:r>
+      <w:r>
+        <w:rPr>
+          <w:rFonts w:ascii="Times New Roman" w:eastAsiaTheme="minorEastAsia" w:hAnsi="Times New Roman" w:cs="Times New Roman"/>
+          <w:sz w:val="24"/>
+          <w:szCs w:val="24"/>
+        </w:rPr>
+        <w:t xml:space="preserve"> In the Periscopic system, an aperture was used to do essentially this, however in a microscopic system the intermediate image is already magnified. It is easier to use an aperture where your beam has a waist.</w:t>
+      </w:r>
+    </w:p>
+    <w:p>
+      <w:pPr>
+        <w:rPr>
+          <w:rFonts w:ascii="Times New Roman" w:eastAsiaTheme="minorEastAsia" w:hAnsi="Times New Roman" w:cs="Times New Roman"/>
           <w:sz w:val="24"/>
           <w:szCs w:val="24"/>
         </w:rPr>
@@ -5984,12 +6410,21 @@
           <w:szCs w:val="24"/>
         </w:rPr>
       </w:pPr>
+      <w:r>
+        <w:rPr>
+          <w:rFonts w:ascii="Times New Roman" w:hAnsi="Times New Roman" w:cs="Times New Roman"/>
+          <w:b/>
+          <w:sz w:val="24"/>
+          <w:szCs w:val="24"/>
+        </w:rPr>
+        <w:lastRenderedPageBreak/>
+        <w:t>Conclusion</w:t>
+      </w:r>
     </w:p>
     <w:p>
       <w:pPr>
         <w:rPr>
-          <w:rFonts w:ascii="Times New Roman" w:hAnsi="Times New Roman" w:cs="Times New Roman"/>
-          <w:b/>
+          <w:rFonts w:ascii="Times New Roman" w:eastAsiaTheme="minorEastAsia" w:hAnsi="Times New Roman" w:cs="Times New Roman"/>
           <w:sz w:val="24"/>
           <w:szCs w:val="24"/>
         </w:rPr>
@@ -5997,47 +6432,172 @@
       <w:r>
         <w:rPr>
           <w:rFonts w:ascii="Times New Roman" w:hAnsi="Times New Roman" w:cs="Times New Roman"/>
-          <w:b/>
-          <w:sz w:val="24"/>
-          <w:szCs w:val="24"/>
-        </w:rPr>
-        <w:t>Conclusion</w:t>
+          <w:sz w:val="24"/>
+          <w:szCs w:val="24"/>
+        </w:rPr>
+        <w:t xml:space="preserve">We found the focal lengths of each lenses used to be </w:t>
+      </w:r>
+      <m:oMath>
+        <m:r>
+          <w:rPr>
+            <w:rFonts w:ascii="Cambria Math" w:hAnsi="Cambria Math" w:cs="Times New Roman"/>
+            <w:sz w:val="24"/>
+            <w:szCs w:val="24"/>
+          </w:rPr>
+          <m:t>15.3±2cm</m:t>
+        </m:r>
+      </m:oMath>
+      <w:r>
+        <w:rPr>
+          <w:rFonts w:ascii="Times New Roman" w:eastAsiaTheme="minorEastAsia" w:hAnsi="Times New Roman" w:cs="Times New Roman"/>
+          <w:sz w:val="24"/>
+          <w:szCs w:val="24"/>
+        </w:rPr>
+        <w:t xml:space="preserve"> and </w:t>
+      </w:r>
+      <m:oMath>
+        <m:r>
+          <w:rPr>
+            <w:rFonts w:ascii="Cambria Math" w:hAnsi="Cambria Math" w:cs="Times New Roman"/>
+            <w:sz w:val="24"/>
+            <w:szCs w:val="24"/>
+          </w:rPr>
+          <m:t>20.46</m:t>
+        </m:r>
+        <m:r>
+          <w:rPr>
+            <w:rFonts w:ascii="Cambria Math" w:hAnsi="Cambria Math" w:cs="Times New Roman"/>
+            <w:sz w:val="24"/>
+            <w:szCs w:val="24"/>
+          </w:rPr>
+          <m:t>±2cm</m:t>
+        </m:r>
+      </m:oMath>
+      <w:r>
+        <w:rPr>
+          <w:rFonts w:ascii="Times New Roman" w:eastAsiaTheme="minorEastAsia" w:hAnsi="Times New Roman" w:cs="Times New Roman"/>
+          <w:sz w:val="24"/>
+          <w:szCs w:val="24"/>
+        </w:rPr>
+        <w:t xml:space="preserve"> for Lens #1 and Lens #2 respectively. Arranging the lenses in a Periscopic orientation resulted in a real, upright image with +1 magnification. The calculation of this result matched with what was seen in the lab. An aperture placed </w:t>
+      </w:r>
+      <w:r>
+        <w:rPr>
+          <w:rFonts w:ascii="Times New Roman" w:eastAsiaTheme="minorEastAsia" w:hAnsi="Times New Roman" w:cs="Times New Roman"/>
+          <w:sz w:val="24"/>
+          <w:szCs w:val="24"/>
+        </w:rPr>
+        <w:t>in-between</w:t>
+      </w:r>
+      <w:r>
+        <w:rPr>
+          <w:rFonts w:ascii="Times New Roman" w:eastAsiaTheme="minorEastAsia" w:hAnsi="Times New Roman" w:cs="Times New Roman"/>
+          <w:sz w:val="24"/>
+          <w:szCs w:val="24"/>
+        </w:rPr>
+        <w:t xml:space="preserve"> the two lenses could help sharpen the final image, but even more so when shifted upstream towards the first lens.</w:t>
       </w:r>
     </w:p>
     <w:p>
       <w:pPr>
         <w:rPr>
-          <w:rFonts w:ascii="Times New Roman" w:hAnsi="Times New Roman" w:cs="Times New Roman"/>
+          <w:rFonts w:ascii="Times New Roman" w:eastAsiaTheme="minorEastAsia" w:hAnsi="Times New Roman" w:cs="Times New Roman"/>
           <w:sz w:val="24"/>
           <w:szCs w:val="24"/>
         </w:rPr>
       </w:pPr>
       <w:r>
         <w:rPr>
-          <w:rFonts w:ascii="Times New Roman" w:hAnsi="Times New Roman" w:cs="Times New Roman"/>
-          <w:sz w:val="24"/>
-          <w:szCs w:val="24"/>
-        </w:rPr>
-        <w:t>A brief statement summarizing your results is required. Did you find what you expected? What improvements would you make if you were to repeat the measurements?</w:t>
+          <w:rFonts w:ascii="Times New Roman" w:eastAsiaTheme="minorEastAsia" w:hAnsi="Times New Roman" w:cs="Times New Roman"/>
+          <w:sz w:val="24"/>
+          <w:szCs w:val="24"/>
+        </w:rPr>
+        <w:t xml:space="preserve">Turning the Periscopic system into a Telescopic one required using the second lens as an eyepiece and using our own eyes in place of the screen. </w:t>
+      </w:r>
+      <w:r>
+        <w:rPr>
+          <w:rFonts w:ascii="Times New Roman" w:eastAsiaTheme="minorEastAsia" w:hAnsi="Times New Roman" w:cs="Times New Roman"/>
+          <w:sz w:val="24"/>
+          <w:szCs w:val="24"/>
+        </w:rPr>
+        <w:t>To</w:t>
+      </w:r>
+      <w:r>
+        <w:rPr>
+          <w:rFonts w:ascii="Times New Roman" w:eastAsiaTheme="minorEastAsia" w:hAnsi="Times New Roman" w:cs="Times New Roman"/>
+          <w:sz w:val="24"/>
+          <w:szCs w:val="24"/>
+        </w:rPr>
+        <w:t xml:space="preserve"> view the image, the second lens also had to be shifted upstream to accommodate the inclusion of our eyes in the system of optics. Doing so induced some magnification which was hard to determine but roughly measured to about 25 times that of the object.</w:t>
       </w:r>
     </w:p>
     <w:p>
       <w:pPr>
         <w:rPr>
-          <w:rFonts w:ascii="Times New Roman" w:hAnsi="Times New Roman" w:cs="Times New Roman"/>
+          <w:rFonts w:ascii="Times New Roman" w:eastAsiaTheme="minorEastAsia" w:hAnsi="Times New Roman" w:cs="Times New Roman"/>
           <w:sz w:val="24"/>
           <w:szCs w:val="24"/>
         </w:rPr>
       </w:pPr>
+      <w:r>
+        <w:rPr>
+          <w:rFonts w:ascii="Times New Roman" w:eastAsiaTheme="minorEastAsia" w:hAnsi="Times New Roman" w:cs="Times New Roman"/>
+          <w:sz w:val="24"/>
+          <w:szCs w:val="24"/>
+        </w:rPr>
+        <w:t xml:space="preserve">The effect of changing the objective lens in the microscopic system effects the magnification. Increasing the distance of the objective from the object greater than that of </w:t>
+      </w:r>
+      <w:r>
+        <w:rPr>
+          <w:rFonts w:ascii="Times New Roman" w:eastAsiaTheme="minorEastAsia" w:hAnsi="Times New Roman" w:cs="Times New Roman"/>
+          <w:sz w:val="24"/>
+          <w:szCs w:val="24"/>
+        </w:rPr>
+        <w:t>its</w:t>
+      </w:r>
+      <w:r>
+        <w:rPr>
+          <w:rFonts w:ascii="Times New Roman" w:eastAsiaTheme="minorEastAsia" w:hAnsi="Times New Roman" w:cs="Times New Roman"/>
+          <w:sz w:val="24"/>
+          <w:szCs w:val="24"/>
+        </w:rPr>
+        <w:t xml:space="preserve"> focal length reduces the magnification. </w:t>
+      </w:r>
+      <w:r>
+        <w:rPr>
+          <w:rFonts w:ascii="Times New Roman" w:eastAsiaTheme="minorEastAsia" w:hAnsi="Times New Roman" w:cs="Times New Roman"/>
+          <w:sz w:val="24"/>
+          <w:szCs w:val="24"/>
+        </w:rPr>
+        <w:t>A trade-off between the final image’</w:t>
+      </w:r>
+      <w:bookmarkStart w:id="0" w:name="_GoBack"/>
+      <w:bookmarkEnd w:id="0"/>
+      <w:r>
+        <w:rPr>
+          <w:rFonts w:ascii="Times New Roman" w:eastAsiaTheme="minorEastAsia" w:hAnsi="Times New Roman" w:cs="Times New Roman"/>
+          <w:sz w:val="24"/>
+          <w:szCs w:val="24"/>
+        </w:rPr>
+        <w:t>s size and clarity can be made by adjusting the second lens and the position of the experimenter’s eye. It was seen that a clearer image could be had at smaller multiples of magnification, which was determined to be the result of the lenses acting as apertures—something that was not seen when working with less magnified images.</w:t>
+      </w:r>
     </w:p>
     <w:p>
       <w:pPr>
         <w:rPr>
-          <w:rFonts w:ascii="Times New Roman" w:hAnsi="Times New Roman" w:cs="Times New Roman"/>
+          <w:rFonts w:ascii="Times New Roman" w:eastAsiaTheme="minorEastAsia" w:hAnsi="Times New Roman" w:cs="Times New Roman"/>
           <w:sz w:val="24"/>
           <w:szCs w:val="24"/>
         </w:rPr>
       </w:pPr>
+      <w:r>
+        <w:rPr>
+          <w:rFonts w:ascii="Times New Roman" w:eastAsiaTheme="minorEastAsia" w:hAnsi="Times New Roman" w:cs="Times New Roman"/>
+          <w:sz w:val="24"/>
+          <w:szCs w:val="24"/>
+        </w:rPr>
+        <w:t>Some improvements that would help greatly would be to have better methods of measuring distances. Using a ruler between two elements, and then another two elements separately does not improve margins of error. But the error in this lab is not so serious as in previous as the results are largely qualitative.</w:t>
+      </w:r>
     </w:p>
     <w:sectPr>
       <w:pgSz w:w="12240" w:h="15840"/>
@@ -6879,7 +7439,7 @@
 </file>
 
 <file path=customXml/itemProps1.xml><?xml version="1.0" encoding="utf-8"?>
-<ds:datastoreItem xmlns:ds="http://schemas.openxmlformats.org/officeDocument/2006/customXml" ds:itemID="{D5596A94-C704-4590-82C3-E9526F92634D}">
+<ds:datastoreItem xmlns:ds="http://schemas.openxmlformats.org/officeDocument/2006/customXml" ds:itemID="{0EF419B8-93A3-42DE-AA74-DBCC305343CA}">
   <ds:schemaRefs>
     <ds:schemaRef ds:uri="http://schemas.openxmlformats.org/officeDocument/2006/bibliography"/>
   </ds:schemaRefs>

</xml_diff>